<commit_message>
Uploaded CDP for December 2016 Final
</commit_message>
<xml_diff>
--- a/Documentation/Monthly Deliverables/CPMP/BCDSS_CLIN0001AA_CPMP Dec_2016.docx
+++ b/Documentation/Monthly Deliverables/CPMP/BCDSS_CLIN0001AA_CPMP Dec_2016.docx
@@ -773,7 +773,7 @@
                 <w:sz w:val="20"/>
                 <w:szCs w:val="24"/>
               </w:rPr>
-              <w:t>12/22/2016</w:t>
+              <w:t>12/27/2016</w:t>
             </w:r>
           </w:p>
         </w:tc>
@@ -2277,25 +2277,7 @@
                   <w:rFonts w:eastAsia="Arial"/>
                   <w:szCs w:val="24"/>
                 </w:rPr>
-                <w:t xml:space="preserve">Updated </w:t>
-              </w:r>
-              <w:proofErr w:type="spellStart"/>
-              <w:r>
-                <w:rPr>
-                  <w:rStyle w:val="Hyperlink"/>
-                  <w:rFonts w:eastAsia="Arial"/>
-                  <w:szCs w:val="24"/>
-                </w:rPr>
-                <w:t>Avi</w:t>
-              </w:r>
-              <w:proofErr w:type="spellEnd"/>
-              <w:r>
-                <w:rPr>
-                  <w:rStyle w:val="Hyperlink"/>
-                  <w:rFonts w:eastAsia="Arial"/>
-                  <w:szCs w:val="24"/>
-                </w:rPr>
-                <w:t xml:space="preserve"> Moses in Stakeholders and Key Personnel section</w:t>
+                <w:t>Updated Avi Moses in Stakeholders and Key Personnel section</w:t>
               </w:r>
             </w:hyperlink>
           </w:p>
@@ -2317,25 +2299,7 @@
                   <w:rFonts w:eastAsia="Arial"/>
                   <w:szCs w:val="24"/>
                 </w:rPr>
-                <w:t xml:space="preserve">Updated </w:t>
-              </w:r>
-              <w:proofErr w:type="spellStart"/>
-              <w:r>
-                <w:rPr>
-                  <w:rStyle w:val="Hyperlink"/>
-                  <w:rFonts w:eastAsia="Arial"/>
-                  <w:szCs w:val="24"/>
-                </w:rPr>
-                <w:t>Avi</w:t>
-              </w:r>
-              <w:proofErr w:type="spellEnd"/>
-              <w:r>
-                <w:rPr>
-                  <w:rStyle w:val="Hyperlink"/>
-                  <w:rFonts w:eastAsia="Arial"/>
-                  <w:szCs w:val="24"/>
-                </w:rPr>
-                <w:t xml:space="preserve"> Moses in Communication Matrix</w:t>
+                <w:t>Updated Avi Moses in Communication Matrix</w:t>
               </w:r>
             </w:hyperlink>
           </w:p>
@@ -2357,25 +2321,7 @@
                   <w:rFonts w:eastAsia="Arial"/>
                   <w:szCs w:val="24"/>
                 </w:rPr>
-                <w:t xml:space="preserve">Updated </w:t>
-              </w:r>
-              <w:proofErr w:type="spellStart"/>
-              <w:r>
-                <w:rPr>
-                  <w:rStyle w:val="Hyperlink"/>
-                  <w:rFonts w:eastAsia="Arial"/>
-                  <w:szCs w:val="24"/>
-                </w:rPr>
-                <w:t>Avi</w:t>
-              </w:r>
-              <w:proofErr w:type="spellEnd"/>
-              <w:r>
-                <w:rPr>
-                  <w:rStyle w:val="Hyperlink"/>
-                  <w:rFonts w:eastAsia="Arial"/>
-                  <w:szCs w:val="24"/>
-                </w:rPr>
-                <w:t xml:space="preserve"> Moses in Staffing Assignment Matrix</w:t>
+                <w:t>Updated Avi Moses in Staffing Assignment Matrix</w:t>
               </w:r>
             </w:hyperlink>
           </w:p>
@@ -3502,7 +3448,6 @@
                 <w:rFonts w:eastAsia="Arial"/>
               </w:rPr>
             </w:pPr>
-            <w:bookmarkStart w:id="2" w:name="_GoBack" w:colFirst="3" w:colLast="3"/>
             <w:r>
               <w:rPr>
                 <w:rFonts w:eastAsia="Arial"/>
@@ -3739,7 +3684,6 @@
           </w:p>
         </w:tc>
       </w:tr>
-      <w:bookmarkEnd w:id="2"/>
       <w:tr>
         <w:tc>
           <w:tcPr>
@@ -3896,8 +3840,8 @@
         <w:br w:type="page"/>
       </w:r>
     </w:p>
-    <w:bookmarkStart w:id="3" w:name="_Toc400010495" w:displacedByCustomXml="next"/>
-    <w:bookmarkStart w:id="4" w:name="_Toc350864932" w:displacedByCustomXml="next"/>
+    <w:bookmarkStart w:id="2" w:name="_Toc400010495" w:displacedByCustomXml="next"/>
+    <w:bookmarkStart w:id="3" w:name="_Toc350864932" w:displacedByCustomXml="next"/>
     <w:sdt>
       <w:sdtPr>
         <w:rPr>
@@ -8484,7 +8428,7 @@
       <w:pPr>
         <w:pStyle w:val="Heading1"/>
       </w:pPr>
-      <w:bookmarkStart w:id="5" w:name="_Toc462143729"/>
+      <w:bookmarkStart w:id="4" w:name="_Toc462143729"/>
       <w:r>
         <w:rPr>
           <w:rStyle w:val="CharAttribute0"/>
@@ -8495,9 +8439,9 @@
         <w:t>Introduction</w:t>
       </w:r>
       <w:bookmarkEnd w:id="0"/>
+      <w:bookmarkEnd w:id="3"/>
+      <w:bookmarkEnd w:id="2"/>
       <w:bookmarkEnd w:id="4"/>
-      <w:bookmarkEnd w:id="3"/>
-      <w:bookmarkEnd w:id="5"/>
     </w:p>
     <w:p>
       <w:pPr>
@@ -8589,9 +8533,9 @@
       <w:pPr>
         <w:pStyle w:val="Heading2"/>
       </w:pPr>
-      <w:bookmarkStart w:id="6" w:name="_Toc350864933"/>
-      <w:bookmarkStart w:id="7" w:name="_Toc400010496"/>
-      <w:bookmarkStart w:id="8" w:name="_Toc462143730"/>
+      <w:bookmarkStart w:id="5" w:name="_Toc350864933"/>
+      <w:bookmarkStart w:id="6" w:name="_Toc400010496"/>
+      <w:bookmarkStart w:id="7" w:name="_Toc462143730"/>
       <w:r>
         <w:rPr>
           <w:rStyle w:val="CharAttribute27"/>
@@ -8600,9 +8544,9 @@
         </w:rPr>
         <w:t>Project Overview</w:t>
       </w:r>
+      <w:bookmarkEnd w:id="5"/>
       <w:bookmarkEnd w:id="6"/>
       <w:bookmarkEnd w:id="7"/>
-      <w:bookmarkEnd w:id="8"/>
     </w:p>
     <w:p>
       <w:pPr>
@@ -8619,7 +8563,7 @@
           <w:lang w:eastAsia="en-US"/>
         </w:rPr>
       </w:pPr>
-      <w:bookmarkStart w:id="9" w:name="_Toc350864934"/>
+      <w:bookmarkStart w:id="8" w:name="_Toc350864934"/>
       <w:r>
         <w:rPr>
           <w:rFonts w:ascii="Times New Roman" w:eastAsia="Calibri"/>
@@ -8741,8 +8685,8 @@
       <w:pPr>
         <w:pStyle w:val="Heading2"/>
       </w:pPr>
-      <w:bookmarkStart w:id="10" w:name="_Toc400010497"/>
-      <w:bookmarkStart w:id="11" w:name="_Toc462143731"/>
+      <w:bookmarkStart w:id="9" w:name="_Toc400010497"/>
+      <w:bookmarkStart w:id="10" w:name="_Toc462143731"/>
       <w:r>
         <w:rPr>
           <w:rStyle w:val="CharAttribute27"/>
@@ -8751,9 +8695,9 @@
         </w:rPr>
         <w:t>Scope Statements</w:t>
       </w:r>
+      <w:bookmarkEnd w:id="8"/>
       <w:bookmarkEnd w:id="9"/>
       <w:bookmarkEnd w:id="10"/>
-      <w:bookmarkEnd w:id="11"/>
     </w:p>
     <w:p>
       <w:pPr>
@@ -8791,9 +8735,9 @@
       <w:pPr>
         <w:pStyle w:val="Heading2"/>
       </w:pPr>
-      <w:bookmarkStart w:id="12" w:name="_Toc350864935"/>
-      <w:bookmarkStart w:id="13" w:name="_Toc400010498"/>
-      <w:bookmarkStart w:id="14" w:name="_Toc462143732"/>
+      <w:bookmarkStart w:id="11" w:name="_Toc350864935"/>
+      <w:bookmarkStart w:id="12" w:name="_Toc400010498"/>
+      <w:bookmarkStart w:id="13" w:name="_Toc462143732"/>
       <w:r>
         <w:rPr>
           <w:rStyle w:val="CharAttribute27"/>
@@ -8803,9 +8747,9 @@
         <w:lastRenderedPageBreak/>
         <w:t>Goals and Objectives</w:t>
       </w:r>
+      <w:bookmarkEnd w:id="11"/>
       <w:bookmarkEnd w:id="12"/>
       <w:bookmarkEnd w:id="13"/>
-      <w:bookmarkEnd w:id="14"/>
     </w:p>
     <w:p>
       <w:pPr>
@@ -9056,11 +9000,11 @@
           <w:b/>
         </w:rPr>
       </w:pPr>
-      <w:bookmarkStart w:id="15" w:name="_Stakeholders_and_Key"/>
-      <w:bookmarkStart w:id="16" w:name="_Toc350864936"/>
-      <w:bookmarkStart w:id="17" w:name="_Toc400010499"/>
-      <w:bookmarkStart w:id="18" w:name="_Toc462143733"/>
-      <w:bookmarkEnd w:id="15"/>
+      <w:bookmarkStart w:id="14" w:name="_Stakeholders_and_Key"/>
+      <w:bookmarkStart w:id="15" w:name="_Toc350864936"/>
+      <w:bookmarkStart w:id="16" w:name="_Toc400010499"/>
+      <w:bookmarkStart w:id="17" w:name="_Toc462143733"/>
+      <w:bookmarkEnd w:id="14"/>
       <w:r>
         <w:rPr>
           <w:rStyle w:val="CharAttribute27"/>
@@ -9069,9 +9013,9 @@
         </w:rPr>
         <w:t>Stakeholders and Key Personnel</w:t>
       </w:r>
+      <w:bookmarkEnd w:id="15"/>
       <w:bookmarkEnd w:id="16"/>
       <w:bookmarkEnd w:id="17"/>
-      <w:bookmarkEnd w:id="18"/>
     </w:p>
     <w:p>
       <w:pPr>
@@ -9339,23 +9283,13 @@
                 <w:rFonts w:eastAsia="Times New Roman"/>
               </w:rPr>
             </w:pPr>
-            <w:proofErr w:type="spellStart"/>
             <w:r>
               <w:rPr>
                 <w:rStyle w:val="CharAttribute10"/>
                 <w:rFonts w:eastAsia="Batang"/>
                 <w:sz w:val="20"/>
               </w:rPr>
-              <w:t>Tinamarie</w:t>
-            </w:r>
-            <w:proofErr w:type="spellEnd"/>
-            <w:r>
-              <w:rPr>
-                <w:rStyle w:val="CharAttribute10"/>
-                <w:rFonts w:eastAsia="Batang"/>
-                <w:sz w:val="20"/>
-              </w:rPr>
-              <w:t xml:space="preserve"> Giraud</w:t>
+              <w:t>Tinamarie Giraud</w:t>
             </w:r>
           </w:p>
         </w:tc>
@@ -9696,23 +9630,13 @@
                 <w:sz w:val="20"/>
               </w:rPr>
             </w:pPr>
-            <w:proofErr w:type="spellStart"/>
             <w:r>
               <w:rPr>
                 <w:rStyle w:val="CharAttribute10"/>
                 <w:rFonts w:eastAsia="Batang"/>
                 <w:sz w:val="20"/>
               </w:rPr>
-              <w:t>Avi</w:t>
-            </w:r>
-            <w:proofErr w:type="spellEnd"/>
-            <w:r>
-              <w:rPr>
-                <w:rStyle w:val="CharAttribute10"/>
-                <w:rFonts w:eastAsia="Batang"/>
-                <w:sz w:val="20"/>
-              </w:rPr>
-              <w:t xml:space="preserve"> E Moses</w:t>
+              <w:t>Avi E Moses</w:t>
             </w:r>
           </w:p>
         </w:tc>
@@ -10360,7 +10284,7 @@
           <w:lang w:eastAsia="en-US"/>
         </w:rPr>
       </w:pPr>
-      <w:bookmarkStart w:id="19" w:name="_Toc462143734"/>
+      <w:bookmarkStart w:id="18" w:name="_Toc462143734"/>
       <w:r>
         <w:rPr>
           <w:lang w:eastAsia="en-US"/>
@@ -10368,7 +10292,7 @@
         <w:lastRenderedPageBreak/>
         <w:t>Technical Approach</w:t>
       </w:r>
-      <w:bookmarkEnd w:id="19"/>
+      <w:bookmarkEnd w:id="18"/>
     </w:p>
     <w:p>
       <w:pPr>
@@ -10460,7 +10384,7 @@
                 <v:stroke joinstyle="miter"/>
                 <v:path gradientshapeok="t" o:connecttype="rect"/>
               </v:shapetype>
-              <v:shape id="Text Box 3" o:spid="_x0000_s1026" type="#_x0000_t202" style="position:absolute;margin-left:232.5pt;margin-top:37.25pt;width:220.8pt;height:45.75pt;z-index:251666944;visibility:visible;mso-wrap-style:square;mso-width-percent:0;mso-height-percent:0;mso-wrap-distance-left:9pt;mso-wrap-distance-top:0;mso-wrap-distance-right:9pt;mso-wrap-distance-bottom:0;mso-position-horizontal:absolute;mso-position-horizontal-relative:text;mso-position-vertical:absolute;mso-position-vertical-relative:text;mso-width-percent:0;mso-height-percent:0;mso-width-relative:margin;mso-height-relative:margin;v-text-anchor:top" o:gfxdata="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" fillcolor="window" stroked="f" strokeweight=".5pt">
+              <v:shape id="Text Box 3" o:spid="_x0000_s1026" type="#_x0000_t202" style="position:absolute;margin-left:232.5pt;margin-top:37.25pt;width:220.8pt;height:45.75pt;z-index:251666944;visibility:visible;mso-wrap-style:square;mso-width-percent:0;mso-height-percent:0;mso-wrap-distance-left:9pt;mso-wrap-distance-top:0;mso-wrap-distance-right:9pt;mso-wrap-distance-bottom:0;mso-position-horizontal:absolute;mso-position-horizontal-relative:text;mso-position-vertical:absolute;mso-position-vertical-relative:text;mso-width-percent:0;mso-height-percent:0;mso-width-relative:margin;mso-height-relative:margin;v-text-anchor:top" o:gfxdata="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" fillcolor="window" stroked="f" strokeweight=".5pt">
                 <v:textbox>
                   <w:txbxContent>
                     <w:p/>
@@ -10480,29 +10404,7 @@
           <w:szCs w:val="24"/>
           <w:lang w:eastAsia="en-US"/>
         </w:rPr>
-        <w:t xml:space="preserve">Team </w:t>
-      </w:r>
-      <w:proofErr w:type="spellStart"/>
-      <w:r>
-        <w:rPr>
-          <w:rFonts w:ascii="Times New Roman" w:eastAsia="Calibri"/>
-          <w:kern w:val="0"/>
-          <w:sz w:val="24"/>
-          <w:szCs w:val="24"/>
-          <w:lang w:eastAsia="en-US"/>
-        </w:rPr>
-        <w:t>ProSphere’s</w:t>
-      </w:r>
-      <w:proofErr w:type="spellEnd"/>
-      <w:r>
-        <w:rPr>
-          <w:rFonts w:ascii="Times New Roman" w:eastAsia="Calibri"/>
-          <w:kern w:val="0"/>
-          <w:sz w:val="24"/>
-          <w:szCs w:val="24"/>
-          <w:lang w:eastAsia="en-US"/>
-        </w:rPr>
-        <w:t xml:space="preserve"> proposed solution architecture is depicted </w:t>
+        <w:t xml:space="preserve">Team ProSphere’s proposed solution architecture is depicted </w:t>
       </w:r>
       <w:r>
         <w:rPr>
@@ -10818,29 +10720,7 @@
           <w:szCs w:val="24"/>
           <w:lang w:eastAsia="en-US"/>
         </w:rPr>
-        <w:t xml:space="preserve">Team </w:t>
-      </w:r>
-      <w:proofErr w:type="spellStart"/>
-      <w:r>
-        <w:rPr>
-          <w:rFonts w:ascii="Times New Roman" w:eastAsia="Calibri"/>
-          <w:kern w:val="0"/>
-          <w:sz w:val="24"/>
-          <w:szCs w:val="24"/>
-          <w:lang w:eastAsia="en-US"/>
-        </w:rPr>
-        <w:t>ProSphere’s</w:t>
-      </w:r>
-      <w:proofErr w:type="spellEnd"/>
-      <w:r>
-        <w:rPr>
-          <w:rFonts w:ascii="Times New Roman" w:eastAsia="Calibri"/>
-          <w:kern w:val="0"/>
-          <w:sz w:val="24"/>
-          <w:szCs w:val="24"/>
-          <w:lang w:eastAsia="en-US"/>
-        </w:rPr>
-        <w:t xml:space="preserve"> </w:t>
+        <w:t xml:space="preserve">Team ProSphere’s </w:t>
       </w:r>
       <w:r>
         <w:rPr>
@@ -10942,7 +10822,7 @@
           <w:lang w:eastAsia="en-US"/>
         </w:rPr>
       </w:pPr>
-      <w:bookmarkStart w:id="20" w:name="_Toc428781595"/>
+      <w:bookmarkStart w:id="19" w:name="_Toc428781595"/>
       <w:r>
         <w:rPr>
           <w:rFonts w:ascii="Times New Roman" w:eastAsia="Times New Roman"/>
@@ -11002,9 +10882,8 @@
           <w:szCs w:val="22"/>
           <w:lang w:eastAsia="en-US"/>
         </w:rPr>
-        <w:t xml:space="preserve">: Team </w:t>
-      </w:r>
-      <w:proofErr w:type="spellStart"/>
+        <w:t xml:space="preserve">: Team ProSphere’s </w:t>
+      </w:r>
       <w:r>
         <w:rPr>
           <w:rFonts w:ascii="Times New Roman" w:eastAsia="Times New Roman"/>
@@ -11016,9 +10895,8 @@
           <w:szCs w:val="22"/>
           <w:lang w:eastAsia="en-US"/>
         </w:rPr>
-        <w:t>ProSphere’s</w:t>
-      </w:r>
-      <w:proofErr w:type="spellEnd"/>
+        <w:t>BCDSS</w:t>
+      </w:r>
       <w:r>
         <w:rPr>
           <w:rFonts w:ascii="Times New Roman" w:eastAsia="Times New Roman"/>
@@ -11030,35 +10908,9 @@
           <w:szCs w:val="22"/>
           <w:lang w:eastAsia="en-US"/>
         </w:rPr>
-        <w:t xml:space="preserve"> </w:t>
-      </w:r>
-      <w:r>
-        <w:rPr>
-          <w:rFonts w:ascii="Times New Roman" w:eastAsia="Times New Roman"/>
-          <w:b/>
-          <w:bCs/>
-          <w:color w:val="000000"/>
-          <w:kern w:val="0"/>
-          <w:sz w:val="24"/>
-          <w:szCs w:val="22"/>
-          <w:lang w:eastAsia="en-US"/>
-        </w:rPr>
-        <w:t>BCDSS</w:t>
-      </w:r>
-      <w:r>
-        <w:rPr>
-          <w:rFonts w:ascii="Times New Roman" w:eastAsia="Times New Roman"/>
-          <w:b/>
-          <w:bCs/>
-          <w:color w:val="000000"/>
-          <w:kern w:val="0"/>
-          <w:sz w:val="24"/>
-          <w:szCs w:val="22"/>
-          <w:lang w:eastAsia="en-US"/>
-        </w:rPr>
         <w:t xml:space="preserve"> Development Approach</w:t>
       </w:r>
-      <w:bookmarkEnd w:id="20"/>
+      <w:bookmarkEnd w:id="19"/>
     </w:p>
     <w:p>
       <w:pPr>
@@ -11366,9 +11218,9 @@
           <w:lang w:eastAsia="en-US"/>
         </w:rPr>
       </w:pPr>
-      <w:bookmarkStart w:id="21" w:name="_Toc462143735"/>
-      <w:bookmarkStart w:id="22" w:name="_Toc427822160"/>
-      <w:bookmarkStart w:id="23" w:name="_Toc428781583"/>
+      <w:bookmarkStart w:id="20" w:name="_Toc462143735"/>
+      <w:bookmarkStart w:id="21" w:name="_Toc427822160"/>
+      <w:bookmarkStart w:id="22" w:name="_Toc428781583"/>
       <w:r>
         <w:rPr>
           <w:lang w:eastAsia="en-US"/>
@@ -11381,15 +11233,15 @@
         </w:rPr>
         <w:t xml:space="preserve"> System Functional Requirements</w:t>
       </w:r>
+      <w:bookmarkEnd w:id="20"/>
+      <w:r>
+        <w:rPr>
+          <w:lang w:eastAsia="en-US"/>
+        </w:rPr>
+        <w:t xml:space="preserve"> </w:t>
+      </w:r>
       <w:bookmarkEnd w:id="21"/>
-      <w:r>
-        <w:rPr>
-          <w:lang w:eastAsia="en-US"/>
-        </w:rPr>
-        <w:t xml:space="preserve"> </w:t>
-      </w:r>
       <w:bookmarkEnd w:id="22"/>
-      <w:bookmarkEnd w:id="23"/>
       <w:r>
         <w:rPr>
           <w:lang w:eastAsia="en-US"/>
@@ -11571,55 +11423,7 @@
           <w:szCs w:val="22"/>
           <w:lang w:eastAsia="en-US"/>
         </w:rPr>
-        <w:t xml:space="preserve"> functional requirements in Section 5.2 of the PWS, including seven specific functionalities.  Consequently, Team </w:t>
-      </w:r>
-      <w:proofErr w:type="spellStart"/>
-      <w:r>
-        <w:rPr>
-          <w:rFonts w:ascii="Times New Roman" w:eastAsia="Times New Roman"/>
-          <w:color w:val="000000"/>
-          <w:kern w:val="0"/>
-          <w:sz w:val="24"/>
-          <w:szCs w:val="22"/>
-          <w:lang w:eastAsia="en-US"/>
-        </w:rPr>
-        <w:t>ProSphere’s</w:t>
-      </w:r>
-      <w:proofErr w:type="spellEnd"/>
-      <w:r>
-        <w:rPr>
-          <w:rFonts w:ascii="Times New Roman" w:eastAsia="Times New Roman"/>
-          <w:color w:val="000000"/>
-          <w:kern w:val="0"/>
-          <w:sz w:val="24"/>
-          <w:szCs w:val="22"/>
-          <w:lang w:eastAsia="en-US"/>
-        </w:rPr>
-        <w:t xml:space="preserve"> approach to functional requirements focuses principally on translating these summary level requirements, in collaboration with the open source community, into discrete “buildable” tasks through a series of </w:t>
-      </w:r>
-      <w:proofErr w:type="gramStart"/>
-      <w:r>
-        <w:rPr>
-          <w:rFonts w:ascii="Times New Roman" w:eastAsia="Times New Roman"/>
-          <w:color w:val="000000"/>
-          <w:kern w:val="0"/>
-          <w:sz w:val="24"/>
-          <w:szCs w:val="22"/>
-          <w:lang w:eastAsia="en-US"/>
-        </w:rPr>
-        <w:t>Agile</w:t>
-      </w:r>
-      <w:proofErr w:type="gramEnd"/>
-      <w:r>
-        <w:rPr>
-          <w:rFonts w:ascii="Times New Roman" w:eastAsia="Times New Roman"/>
-          <w:color w:val="000000"/>
-          <w:kern w:val="0"/>
-          <w:sz w:val="24"/>
-          <w:szCs w:val="22"/>
-          <w:lang w:eastAsia="en-US"/>
-        </w:rPr>
-        <w:t xml:space="preserve"> sprint cycles.  Resulting tasks form the basis of </w:t>
+        <w:t xml:space="preserve"> functional requirements in Section 5.2 of the PWS, including seven specific functionalities.  Consequently, Team ProSphere’s approach to functional requirements focuses principally on translating these summary level requirements, in collaboration with the open source community, into discrete “buildable” tasks through a series of Agile sprint cycles.  Resulting tasks form the basis of </w:t>
       </w:r>
       <w:r>
         <w:rPr>
@@ -11889,7 +11693,7 @@
           <w:lang w:eastAsia="en-US"/>
         </w:rPr>
       </w:pPr>
-      <w:bookmarkStart w:id="24" w:name="_Toc428781596"/>
+      <w:bookmarkStart w:id="23" w:name="_Toc428781596"/>
       <w:r>
         <w:rPr>
           <w:rFonts w:ascii="Times New Roman" w:eastAsia="Times New Roman"/>
@@ -11927,37 +11731,9 @@
           <w:szCs w:val="22"/>
           <w:lang w:eastAsia="en-US"/>
         </w:rPr>
-        <w:t xml:space="preserve">: Team </w:t>
-      </w:r>
-      <w:proofErr w:type="spellStart"/>
-      <w:r>
-        <w:rPr>
-          <w:rFonts w:ascii="Times New Roman" w:eastAsia="Times New Roman"/>
-          <w:b/>
-          <w:bCs/>
-          <w:color w:val="000000"/>
-          <w:kern w:val="0"/>
-          <w:sz w:val="24"/>
-          <w:szCs w:val="22"/>
-          <w:lang w:eastAsia="en-US"/>
-        </w:rPr>
-        <w:t>ProSphere’s</w:t>
-      </w:r>
-      <w:proofErr w:type="spellEnd"/>
-      <w:r>
-        <w:rPr>
-          <w:rFonts w:ascii="Times New Roman" w:eastAsia="Times New Roman"/>
-          <w:b/>
-          <w:bCs/>
-          <w:color w:val="000000"/>
-          <w:kern w:val="0"/>
-          <w:sz w:val="24"/>
-          <w:szCs w:val="22"/>
-          <w:lang w:eastAsia="en-US"/>
-        </w:rPr>
-        <w:t xml:space="preserve"> Summary of Approach</w:t>
-      </w:r>
-      <w:bookmarkEnd w:id="24"/>
+        <w:t>: Team ProSphere’s Summary of Approach</w:t>
+      </w:r>
+      <w:bookmarkEnd w:id="23"/>
     </w:p>
     <w:tbl>
       <w:tblPr>
@@ -13419,31 +13195,7 @@
                 <w:szCs w:val="18"/>
                 <w:lang w:eastAsia="en-US"/>
               </w:rPr>
-              <w:t xml:space="preserve"> modeling engine will identify applicable contentions, evaluate and recommend the appropriate ratings for those contentions, and re-integrate the auto-rated contentions with the all other claimant data to form a completed data set.  A report will accompany the re-integrated data set identifying which contentions were auto-rated, and the basis for the ratings.  This Report can be made available (in the future) to the rater and subsequently uploaded to the </w:t>
-            </w:r>
-            <w:proofErr w:type="spellStart"/>
-            <w:r>
-              <w:rPr>
-                <w:rFonts w:ascii="Times New Roman" w:eastAsia="Times New Roman"/>
-                <w:color w:val="000000"/>
-                <w:kern w:val="0"/>
-                <w:sz w:val="18"/>
-                <w:szCs w:val="18"/>
-                <w:lang w:eastAsia="en-US"/>
-              </w:rPr>
-              <w:t>eFolder</w:t>
-            </w:r>
-            <w:proofErr w:type="spellEnd"/>
-            <w:r>
-              <w:rPr>
-                <w:rFonts w:ascii="Times New Roman" w:eastAsia="Times New Roman"/>
-                <w:color w:val="000000"/>
-                <w:kern w:val="0"/>
-                <w:sz w:val="18"/>
-                <w:szCs w:val="18"/>
-                <w:lang w:eastAsia="en-US"/>
-              </w:rPr>
-              <w:t>.</w:t>
+              <w:t xml:space="preserve"> modeling engine will identify applicable contentions, evaluate and recommend the appropriate ratings for those contentions, and re-integrate the auto-rated contentions with the all other claimant data to form a completed data set.  A report will accompany the re-integrated data set identifying which contentions were auto-rated, and the basis for the ratings.  This Report can be made available (in the future) to the rater and subsequently uploaded to the eFolder.</w:t>
             </w:r>
           </w:p>
         </w:tc>
@@ -13617,7 +13369,6 @@
                 <w:szCs w:val="18"/>
                 <w:lang w:eastAsia="en-US"/>
               </w:rPr>
-              <w:lastRenderedPageBreak/>
               <w:t>7</w:t>
             </w:r>
           </w:p>
@@ -13674,21 +13425,8 @@
                 <w:szCs w:val="18"/>
                 <w:lang w:eastAsia="en-US"/>
               </w:rPr>
-              <w:t xml:space="preserve">s </w:t>
-            </w:r>
-            <w:proofErr w:type="spellStart"/>
-            <w:r>
-              <w:rPr>
-                <w:rFonts w:ascii="Times New Roman" w:eastAsia="Times New Roman"/>
-                <w:color w:val="000000"/>
-                <w:kern w:val="0"/>
-                <w:sz w:val="18"/>
-                <w:szCs w:val="18"/>
-                <w:lang w:eastAsia="en-US"/>
-              </w:rPr>
-              <w:t>eFolder</w:t>
-            </w:r>
-            <w:proofErr w:type="spellEnd"/>
+              <w:t>s eFolder</w:t>
+            </w:r>
           </w:p>
         </w:tc>
         <w:tc>
@@ -13734,9 +13472,9 @@
           <w:lang w:eastAsia="en-US"/>
         </w:rPr>
       </w:pPr>
-      <w:bookmarkStart w:id="25" w:name="_Toc427822161"/>
-      <w:bookmarkStart w:id="26" w:name="_Toc428781584"/>
-      <w:bookmarkStart w:id="27" w:name="_Toc462143736"/>
+      <w:bookmarkStart w:id="24" w:name="_Toc427822161"/>
+      <w:bookmarkStart w:id="25" w:name="_Toc428781584"/>
+      <w:bookmarkStart w:id="26" w:name="_Toc462143736"/>
       <w:r>
         <w:rPr>
           <w:lang w:eastAsia="en-US"/>
@@ -13755,9 +13493,9 @@
         </w:rPr>
         <w:t xml:space="preserve"> System</w:t>
       </w:r>
+      <w:bookmarkEnd w:id="24"/>
       <w:bookmarkEnd w:id="25"/>
       <w:bookmarkEnd w:id="26"/>
-      <w:bookmarkEnd w:id="27"/>
       <w:r>
         <w:rPr>
           <w:lang w:eastAsia="en-US"/>
@@ -14005,31 +13743,7 @@
           <w:szCs w:val="24"/>
           <w:lang w:eastAsia="en-US"/>
         </w:rPr>
-        <w:t>This approach is rooted in the Department of Defense Architecture Framework (</w:t>
-      </w:r>
-      <w:proofErr w:type="spellStart"/>
-      <w:r>
-        <w:rPr>
-          <w:rFonts w:ascii="Times New Roman" w:eastAsia="Times New Roman"/>
-          <w:color w:val="262626"/>
-          <w:kern w:val="0"/>
-          <w:sz w:val="24"/>
-          <w:szCs w:val="24"/>
-          <w:lang w:eastAsia="en-US"/>
-        </w:rPr>
-        <w:t>DoDAF</w:t>
-      </w:r>
-      <w:proofErr w:type="spellEnd"/>
-      <w:r>
-        <w:rPr>
-          <w:rFonts w:ascii="Times New Roman" w:eastAsia="Times New Roman"/>
-          <w:color w:val="262626"/>
-          <w:kern w:val="0"/>
-          <w:sz w:val="24"/>
-          <w:szCs w:val="24"/>
-          <w:lang w:eastAsia="en-US"/>
-        </w:rPr>
-        <w:t>) 2.0 which has a greater emphasis on data.</w:t>
+        <w:t>This approach is rooted in the Department of Defense Architecture Framework (DoDAF) 2.0 which has a greater emphasis on data.</w:t>
       </w:r>
     </w:p>
     <w:p>
@@ -14052,7 +13766,7 @@
           <w:lang w:eastAsia="en-US"/>
         </w:rPr>
       </w:pPr>
-      <w:bookmarkStart w:id="28" w:name="_Toc428781597"/>
+      <w:bookmarkStart w:id="27" w:name="_Toc428781597"/>
       <w:r>
         <w:rPr>
           <w:rFonts w:ascii="Times New Roman" w:eastAsia="Times New Roman"/>
@@ -14105,7 +13819,7 @@
         </w:rPr>
         <w:t xml:space="preserve"> System Design Activities</w:t>
       </w:r>
-      <w:bookmarkEnd w:id="28"/>
+      <w:bookmarkEnd w:id="27"/>
     </w:p>
     <w:p>
       <w:pPr>
@@ -14515,31 +14229,7 @@
           <w:szCs w:val="24"/>
           <w:lang w:eastAsia="en-US"/>
         </w:rPr>
-        <w:t xml:space="preserve">Data architecture addresses what data is accessed, how it is accessed, how it is organized, how it is represented and how it is stored. The majority of the data functional requirements, and data analysis, have been provided within the Engineering Notebooks, developed as part of the proof-of-concept effort. The Engineering Notebook entitled ‘Data Preparation’ addresses what data will be accessed. This is detailed in a data dictionary which includes the field name, field type and description, of the Claims and Veterans data within Appendix </w:t>
-      </w:r>
-      <w:proofErr w:type="gramStart"/>
-      <w:r>
-        <w:rPr>
-          <w:rFonts w:ascii="Times New Roman" w:eastAsia="Times New Roman"/>
-          <w:color w:val="262626"/>
-          <w:kern w:val="0"/>
-          <w:sz w:val="24"/>
-          <w:szCs w:val="24"/>
-          <w:lang w:eastAsia="en-US"/>
-        </w:rPr>
-        <w:t>A</w:t>
-      </w:r>
-      <w:proofErr w:type="gramEnd"/>
-      <w:r>
-        <w:rPr>
-          <w:rFonts w:ascii="Times New Roman" w:eastAsia="Times New Roman"/>
-          <w:color w:val="262626"/>
-          <w:kern w:val="0"/>
-          <w:sz w:val="24"/>
-          <w:szCs w:val="24"/>
-          <w:lang w:eastAsia="en-US"/>
-        </w:rPr>
-        <w:t xml:space="preserve"> &amp; B. </w:t>
+        <w:t xml:space="preserve">Data architecture addresses what data is accessed, how it is accessed, how it is organized, how it is represented and how it is stored. The majority of the data functional requirements, and data analysis, have been provided within the Engineering Notebooks, developed as part of the proof-of-concept effort. The Engineering Notebook entitled ‘Data Preparation’ addresses what data will be accessed. This is detailed in a data dictionary which includes the field name, field type and description, of the Claims and Veterans data within Appendix A &amp; B. </w:t>
       </w:r>
     </w:p>
     <w:p>
@@ -14721,7 +14411,6 @@
         </w:rPr>
         <w:t xml:space="preserve"> system. For example, VACI appears to indicate that inbound data will come from a traditional RDBMS.   However, an open source </w:t>
       </w:r>
-      <w:proofErr w:type="gramStart"/>
       <w:r>
         <w:rPr>
           <w:rFonts w:ascii="Times New Roman"/>
@@ -14750,19 +14439,7 @@
           <w:szCs w:val="24"/>
           <w:lang w:eastAsia="en-US"/>
         </w:rPr>
-        <w:t xml:space="preserve"> option</w:t>
-      </w:r>
-      <w:proofErr w:type="gramEnd"/>
-      <w:r>
-        <w:rPr>
-          <w:rFonts w:ascii="Times New Roman" w:eastAsia="Times New Roman"/>
-          <w:color w:val="262626"/>
-          <w:kern w:val="0"/>
-          <w:sz w:val="24"/>
-          <w:szCs w:val="24"/>
-          <w:lang w:eastAsia="en-US"/>
-        </w:rPr>
-        <w:t xml:space="preserve"> may provide a better option given the analytical needs of </w:t>
+        <w:t xml:space="preserve"> option may provide a better option given the analytical needs of </w:t>
       </w:r>
       <w:r>
         <w:rPr>
@@ -14865,31 +14542,7 @@
           <w:szCs w:val="24"/>
           <w:lang w:eastAsia="en-US"/>
         </w:rPr>
-        <w:t xml:space="preserve"> In this case, Team </w:t>
-      </w:r>
-      <w:proofErr w:type="spellStart"/>
-      <w:r>
-        <w:rPr>
-          <w:rFonts w:ascii="Times New Roman" w:eastAsia="Times New Roman"/>
-          <w:color w:val="262626"/>
-          <w:kern w:val="0"/>
-          <w:sz w:val="24"/>
-          <w:szCs w:val="24"/>
-          <w:lang w:eastAsia="en-US"/>
-        </w:rPr>
-        <w:t>ProSphere’s</w:t>
-      </w:r>
-      <w:proofErr w:type="spellEnd"/>
-      <w:r>
-        <w:rPr>
-          <w:rFonts w:ascii="Times New Roman" w:eastAsia="Times New Roman"/>
-          <w:color w:val="262626"/>
-          <w:kern w:val="0"/>
-          <w:sz w:val="24"/>
-          <w:szCs w:val="24"/>
-          <w:lang w:eastAsia="en-US"/>
-        </w:rPr>
-        <w:t xml:space="preserve"> design team will be working, as part of our collaborative development methodology, through a series of engagements with the open source </w:t>
+        <w:t xml:space="preserve"> In this case, Team ProSphere’s design team will be working, as part of our collaborative development methodology, through a series of engagements with the open source </w:t>
       </w:r>
       <w:r>
         <w:rPr>
@@ -15356,31 +15009,7 @@
           <w:szCs w:val="24"/>
           <w:lang w:eastAsia="en-US"/>
         </w:rPr>
-        <w:t xml:space="preserve">Critical to the success of any managed software development project is traceability between implemented code and a requirement. A Requirements Traceability Matrix (RTM) is the cornerstone of several industry best practices and certifying bodies, such as CMMI. The RTM provides traceability through all phases of the development lifecycle. From a design perspective it will show a relationship between a </w:t>
-      </w:r>
-      <w:proofErr w:type="gramStart"/>
-      <w:r>
-        <w:rPr>
-          <w:rFonts w:ascii="Times New Roman" w:eastAsia="Times New Roman"/>
-          <w:color w:val="262626"/>
-          <w:kern w:val="0"/>
-          <w:sz w:val="24"/>
-          <w:szCs w:val="24"/>
-          <w:lang w:eastAsia="en-US"/>
-        </w:rPr>
-        <w:t>representation</w:t>
-      </w:r>
-      <w:proofErr w:type="gramEnd"/>
-      <w:r>
-        <w:rPr>
-          <w:rFonts w:ascii="Times New Roman" w:eastAsia="Times New Roman"/>
-          <w:color w:val="262626"/>
-          <w:kern w:val="0"/>
-          <w:sz w:val="24"/>
-          <w:szCs w:val="24"/>
-          <w:lang w:eastAsia="en-US"/>
-        </w:rPr>
-        <w:t xml:space="preserve"> of the requirement within a system of record to an artifact within the SDD. Team ProSphere will leverage the RTM throughout all phases of the development lifecycle to show full traceability of each phased artifact from requirement to implementation. Another critical use of a managed RTM is the ability to identify work products of a user story, referred to as a “project package”, which have test cases or test suites designed to allow user validation and acceptance at periodic points along the project continuum.</w:t>
+        <w:t>Critical to the success of any managed software development project is traceability between implemented code and a requirement. A Requirements Traceability Matrix (RTM) is the cornerstone of several industry best practices and certifying bodies, such as CMMI. The RTM provides traceability through all phases of the development lifecycle. From a design perspective it will show a relationship between a representation of the requirement within a system of record to an artifact within the SDD. Team ProSphere will leverage the RTM throughout all phases of the development lifecycle to show full traceability of each phased artifact from requirement to implementation. Another critical use of a managed RTM is the ability to identify work products of a user story, referred to as a “project package”, which have test cases or test suites designed to allow user validation and acceptance at periodic points along the project continuum.</w:t>
       </w:r>
     </w:p>
     <w:p>
@@ -15587,8 +15216,8 @@
           <w:lang w:eastAsia="en-US"/>
         </w:rPr>
       </w:pPr>
-      <w:bookmarkStart w:id="29" w:name="_Toc428781585"/>
-      <w:bookmarkStart w:id="30" w:name="_Toc462143737"/>
+      <w:bookmarkStart w:id="28" w:name="_Toc428781585"/>
+      <w:bookmarkStart w:id="29" w:name="_Toc462143737"/>
       <w:r>
         <w:rPr>
           <w:sz w:val="24"/>
@@ -15610,8 +15239,8 @@
         </w:rPr>
         <w:t xml:space="preserve"> Predictive Models</w:t>
       </w:r>
+      <w:bookmarkEnd w:id="28"/>
       <w:bookmarkEnd w:id="29"/>
-      <w:bookmarkEnd w:id="30"/>
       <w:r>
         <w:rPr>
           <w:sz w:val="24"/>
@@ -15705,29 +15334,7 @@
           <w:szCs w:val="24"/>
           <w:lang w:eastAsia="en-US"/>
         </w:rPr>
-        <w:t xml:space="preserve">Team </w:t>
-      </w:r>
-      <w:proofErr w:type="spellStart"/>
-      <w:r>
-        <w:rPr>
-          <w:rFonts w:ascii="Times New Roman" w:eastAsia="Calibri"/>
-          <w:kern w:val="0"/>
-          <w:sz w:val="24"/>
-          <w:szCs w:val="24"/>
-          <w:lang w:eastAsia="en-US"/>
-        </w:rPr>
-        <w:t>ProSphere’s</w:t>
-      </w:r>
-      <w:proofErr w:type="spellEnd"/>
-      <w:r>
-        <w:rPr>
-          <w:rFonts w:ascii="Times New Roman" w:eastAsia="Calibri"/>
-          <w:kern w:val="0"/>
-          <w:sz w:val="24"/>
-          <w:szCs w:val="24"/>
-          <w:lang w:eastAsia="en-US"/>
-        </w:rPr>
-        <w:t xml:space="preserve"> approach to developing the models builds on the “output” of these analyses – the specific fact-patterns that produced ratings within specific accuracy thresholds.  Our approach is tightly integrated with our overall </w:t>
+        <w:t xml:space="preserve">Team ProSphere’s approach to developing the models builds on the “output” of these analyses – the specific fact-patterns that produced ratings within specific accuracy thresholds.  Our approach is tightly integrated with our overall </w:t>
       </w:r>
       <w:r>
         <w:rPr>
@@ -15999,29 +15606,7 @@
           <w:szCs w:val="24"/>
           <w:lang w:eastAsia="en-US"/>
         </w:rPr>
-        <w:t xml:space="preserve">phere, working in collaboration with experts from VBA’s Compensation service, will build on the original methodology to identify and verify claimant demographic, military service and historical transaction data (e.g., end product, frequency, and timing of previously submitted updates to claimant records) that may allow ratings to be determined automatically for an expanded set of claims using refined predictive models.  We will set, as a starting point, the basic performance parameters originally identified within </w:t>
-      </w:r>
-      <w:proofErr w:type="spellStart"/>
-      <w:r>
-        <w:rPr>
-          <w:rFonts w:ascii="Times New Roman" w:eastAsia="Calibri"/>
-          <w:kern w:val="0"/>
-          <w:sz w:val="24"/>
-          <w:szCs w:val="24"/>
-          <w:lang w:eastAsia="en-US"/>
-        </w:rPr>
-        <w:t>Mitre’s</w:t>
-      </w:r>
-      <w:proofErr w:type="spellEnd"/>
-      <w:r>
-        <w:rPr>
-          <w:rFonts w:ascii="Times New Roman" w:eastAsia="Calibri"/>
-          <w:kern w:val="0"/>
-          <w:sz w:val="24"/>
-          <w:szCs w:val="24"/>
-          <w:lang w:eastAsia="en-US"/>
-        </w:rPr>
-        <w:t xml:space="preserve"> analysis.  “While the classifier for the knee can be relied upon to make correct decisions with 85% confidence on 29% of the claims; classifiers for the ear can be relied upon to make correct decisions with 90% accuracy on 50% of the claims.”</w:t>
+        <w:t>phere, working in collaboration with experts from VBA’s Compensation service, will build on the original methodology to identify and verify claimant demographic, military service and historical transaction data (e.g., end product, frequency, and timing of previously submitted updates to claimant records) that may allow ratings to be determined automatically for an expanded set of claims using refined predictive models.  We will set, as a starting point, the basic performance parameters originally identified within Mitre’s analysis.  “While the classifier for the knee can be relied upon to make correct decisions with 85% confidence on 29% of the claims; classifiers for the ear can be relied upon to make correct decisions with 90% accuracy on 50% of the claims.”</w:t>
       </w:r>
     </w:p>
     <w:p>
@@ -16076,29 +15661,7 @@
           <w:lang w:eastAsia="en-US"/>
         </w:rPr>
         <w:lastRenderedPageBreak/>
-        <w:t xml:space="preserve">Team </w:t>
-      </w:r>
-      <w:proofErr w:type="spellStart"/>
-      <w:r>
-        <w:rPr>
-          <w:rFonts w:ascii="Times New Roman" w:eastAsia="Calibri"/>
-          <w:kern w:val="0"/>
-          <w:sz w:val="24"/>
-          <w:szCs w:val="24"/>
-          <w:lang w:eastAsia="en-US"/>
-        </w:rPr>
-        <w:t>ProSphere’s</w:t>
-      </w:r>
-      <w:proofErr w:type="spellEnd"/>
-      <w:r>
-        <w:rPr>
-          <w:rFonts w:ascii="Times New Roman" w:eastAsia="Calibri"/>
-          <w:kern w:val="0"/>
-          <w:sz w:val="24"/>
-          <w:szCs w:val="24"/>
-          <w:lang w:eastAsia="en-US"/>
-        </w:rPr>
-        <w:t xml:space="preserve"> approach is illustrated in </w:t>
+        <w:t xml:space="preserve">Team ProSphere’s approach is illustrated in </w:t>
       </w:r>
       <w:r>
         <w:rPr>
@@ -16310,31 +15873,7 @@
           <w:szCs w:val="24"/>
           <w:lang w:eastAsia="en-US"/>
         </w:rPr>
-        <w:t xml:space="preserve">During this step, Team </w:t>
-      </w:r>
-      <w:proofErr w:type="spellStart"/>
-      <w:r>
-        <w:rPr>
-          <w:rFonts w:ascii="Times New Roman" w:eastAsia="Calibri"/>
-          <w:iCs/>
-          <w:kern w:val="0"/>
-          <w:sz w:val="24"/>
-          <w:szCs w:val="24"/>
-          <w:lang w:eastAsia="en-US"/>
-        </w:rPr>
-        <w:t>ProSphere’s</w:t>
-      </w:r>
-      <w:proofErr w:type="spellEnd"/>
-      <w:r>
-        <w:rPr>
-          <w:rFonts w:ascii="Times New Roman" w:eastAsia="Calibri"/>
-          <w:iCs/>
-          <w:kern w:val="0"/>
-          <w:sz w:val="24"/>
-          <w:szCs w:val="24"/>
-          <w:lang w:eastAsia="en-US"/>
-        </w:rPr>
-        <w:t xml:space="preserve"> Requirements Analyst will define the specific data requirements that support both the model repository and modeling engine library. </w:t>
+        <w:t xml:space="preserve">During this step, Team ProSphere’s Requirements Analyst will define the specific data requirements that support both the model repository and modeling engine library. </w:t>
       </w:r>
       <w:r>
         <w:rPr>
@@ -16736,29 +16275,7 @@
           <w:szCs w:val="24"/>
           <w:lang w:eastAsia="en-US"/>
         </w:rPr>
-        <w:t xml:space="preserve">Key elements of the model development process will be evaluated by the open source community during </w:t>
-      </w:r>
-      <w:proofErr w:type="gramStart"/>
-      <w:r>
-        <w:rPr>
-          <w:rFonts w:ascii="Times New Roman" w:eastAsia="Calibri"/>
-          <w:kern w:val="0"/>
-          <w:sz w:val="24"/>
-          <w:szCs w:val="24"/>
-          <w:lang w:eastAsia="en-US"/>
-        </w:rPr>
-        <w:t>Agile</w:t>
-      </w:r>
-      <w:proofErr w:type="gramEnd"/>
-      <w:r>
-        <w:rPr>
-          <w:rFonts w:ascii="Times New Roman" w:eastAsia="Calibri"/>
-          <w:kern w:val="0"/>
-          <w:sz w:val="24"/>
-          <w:szCs w:val="24"/>
-          <w:lang w:eastAsia="en-US"/>
-        </w:rPr>
-        <w:t xml:space="preserve"> sprint cycles as part of the collaborative development process</w:t>
+        <w:t>Key elements of the model development process will be evaluated by the open source community during Agile sprint cycles as part of the collaborative development process</w:t>
       </w:r>
       <w:r>
         <w:rPr>
@@ -16857,8 +16374,6 @@
         <w:t xml:space="preserve">Finally, the models will be applied, following completion of modeling engine development, to the baseline data to verify that the team’s formulated knee and ear predictive models are returning results similar to those produced by VBA in its initial analysis.  </w:t>
       </w:r>
     </w:p>
-    <w:bookmarkStart w:id="31" w:name="_Toc428781586"/>
-    <w:bookmarkStart w:id="32" w:name="_Toc462143738"/>
     <w:p>
       <w:pPr>
         <w:pStyle w:val="Heading3"/>
@@ -16867,6 +16382,8 @@
           <w:lang w:eastAsia="en-US"/>
         </w:rPr>
       </w:pPr>
+      <w:bookmarkStart w:id="30" w:name="_Toc428781586"/>
+      <w:bookmarkStart w:id="31" w:name="_Toc462143738"/>
       <w:r>
         <w:rPr>
           <w:rFonts w:eastAsia="Calibri"/>
@@ -16946,7 +16463,7 @@
           </mc:Choice>
           <mc:Fallback>
             <w:pict>
-              <v:shape w14:anchorId="77B80DBC" id="Text Box 21" o:spid="_x0000_s1027" type="#_x0000_t202" style="position:absolute;left:0;text-align:left;margin-left:243pt;margin-top:4.45pt;width:220.8pt;height:40.2pt;z-index:251651584;visibility:visible;mso-wrap-style:square;mso-width-percent:0;mso-height-percent:0;mso-wrap-distance-left:9pt;mso-wrap-distance-top:0;mso-wrap-distance-right:9pt;mso-wrap-distance-bottom:0;mso-position-horizontal:absolute;mso-position-horizontal-relative:text;mso-position-vertical:absolute;mso-position-vertical-relative:text;mso-width-percent:0;mso-height-percent:0;mso-width-relative:margin;mso-height-relative:margin;v-text-anchor:top" o:gfxdata="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" fillcolor="window" stroked="f" strokeweight=".5pt">
+              <v:shape w14:anchorId="77B80DBC" id="Text Box 21" o:spid="_x0000_s1027" type="#_x0000_t202" style="position:absolute;left:0;text-align:left;margin-left:243pt;margin-top:4.45pt;width:220.8pt;height:40.2pt;z-index:251651584;visibility:visible;mso-wrap-style:square;mso-width-percent:0;mso-height-percent:0;mso-wrap-distance-left:9pt;mso-wrap-distance-top:0;mso-wrap-distance-right:9pt;mso-wrap-distance-bottom:0;mso-position-horizontal:absolute;mso-position-horizontal-relative:text;mso-position-vertical:absolute;mso-position-vertical-relative:text;mso-width-percent:0;mso-height-percent:0;mso-width-relative:margin;mso-height-relative:margin;v-text-anchor:top" o:gfxdata="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" fillcolor="window" stroked="f" strokeweight=".5pt">
                 <v:textbox>
                   <w:txbxContent>
                     <w:p>
@@ -16984,8 +16501,8 @@
         </w:rPr>
         <w:t xml:space="preserve"> Systems</w:t>
       </w:r>
+      <w:bookmarkEnd w:id="30"/>
       <w:bookmarkEnd w:id="31"/>
-      <w:bookmarkEnd w:id="32"/>
       <w:r>
         <w:rPr>
           <w:lang w:eastAsia="en-US"/>
@@ -17010,7 +16527,7 @@
           <w:lang w:eastAsia="en-US"/>
         </w:rPr>
       </w:pPr>
-      <w:bookmarkStart w:id="33" w:name="_Toc427822169"/>
+      <w:bookmarkStart w:id="32" w:name="_Toc427822169"/>
       <w:r>
         <w:rPr>
           <w:rFonts w:ascii="Times New Roman" w:eastAsia="Calibri"/>
@@ -17347,7 +16864,7 @@
           </mc:Choice>
           <mc:Fallback>
             <w:pict>
-              <v:shape w14:anchorId="207A3B1D" id="Text Box 15" o:spid="_x0000_s1028" type="#_x0000_t202" style="position:absolute;margin-left:141pt;margin-top:1.1pt;width:363.6pt;height:37.5pt;z-index:251657728;visibility:visible;mso-wrap-style:square;mso-width-percent:0;mso-height-percent:0;mso-wrap-distance-left:9pt;mso-wrap-distance-top:0;mso-wrap-distance-right:9pt;mso-wrap-distance-bottom:0;mso-position-horizontal:absolute;mso-position-horizontal-relative:text;mso-position-vertical:absolute;mso-position-vertical-relative:text;mso-width-percent:0;mso-height-percent:0;mso-width-relative:margin;mso-height-relative:margin;v-text-anchor:top" o:gfxdata="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" fillcolor="window" stroked="f" strokeweight=".5pt">
+              <v:shape w14:anchorId="207A3B1D" id="Text Box 15" o:spid="_x0000_s1028" type="#_x0000_t202" style="position:absolute;margin-left:141pt;margin-top:1.1pt;width:363.6pt;height:37.5pt;z-index:251657728;visibility:visible;mso-wrap-style:square;mso-width-percent:0;mso-height-percent:0;mso-wrap-distance-left:9pt;mso-wrap-distance-top:0;mso-wrap-distance-right:9pt;mso-wrap-distance-bottom:0;mso-position-horizontal:absolute;mso-position-horizontal-relative:text;mso-position-vertical:absolute;mso-position-vertical-relative:text;mso-width-percent:0;mso-height-percent:0;mso-width-relative:margin;mso-height-relative:margin;v-text-anchor:top" o:gfxdata="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" fillcolor="window" stroked="f" strokeweight=".5pt">
                 <v:textbox>
                   <w:txbxContent>
                     <w:p>
@@ -17482,7 +16999,6 @@
         </w:rPr>
         <w:t xml:space="preserve">utilizes a holistic Software Engineering methodology that includes designing, developing, implementing, testing, securing and maintaining the necessary data integration infrastructure. Our methodology also includes configuration baselines, source code control and related policies, build validations and defect resolution. Team </w:t>
       </w:r>
-      <w:proofErr w:type="spellStart"/>
       <w:r>
         <w:rPr>
           <w:rFonts w:ascii="Times New Roman" w:eastAsia="Times New Roman"/>
@@ -17492,19 +17008,7 @@
           <w:szCs w:val="24"/>
           <w:lang w:eastAsia="en-US"/>
         </w:rPr>
-        <w:t>ProSphere’s</w:t>
-      </w:r>
-      <w:proofErr w:type="spellEnd"/>
-      <w:r>
-        <w:rPr>
-          <w:rFonts w:ascii="Times New Roman" w:eastAsia="Times New Roman"/>
-          <w:color w:val="262626"/>
-          <w:kern w:val="0"/>
-          <w:sz w:val="24"/>
-          <w:szCs w:val="24"/>
-          <w:lang w:eastAsia="en-US"/>
-        </w:rPr>
-        <w:t xml:space="preserve"> </w:t>
+        <w:t xml:space="preserve">ProSphere’s </w:t>
       </w:r>
       <w:r>
         <w:rPr>
@@ -18022,29 +17526,7 @@
           <w:szCs w:val="24"/>
           <w:lang w:eastAsia="en-US" w:bidi="en-US"/>
         </w:rPr>
-        <w:t xml:space="preserve"> Markup Language (HTML) 5 for markup and CSS for styling and layout.  By combining the latter three technologies with Twitter Bootstrap and JavaScript, the UI will be highly portable, responsive, and modern; allowing for displaying data, as well as, for allowing for a rich and interactive user experience by targeting a multitude of browsers (including Internet Explorer, Firefox, Chrome, and Safari) and mobile phones and tablets.  For additional, interactive graphing and displaying of data, </w:t>
-      </w:r>
-      <w:proofErr w:type="spellStart"/>
-      <w:r>
-        <w:rPr>
-          <w:rFonts w:ascii="Times New Roman" w:eastAsia="Times New Roman"/>
-          <w:kern w:val="0"/>
-          <w:sz w:val="24"/>
-          <w:szCs w:val="24"/>
-          <w:lang w:eastAsia="en-US" w:bidi="en-US"/>
-        </w:rPr>
-        <w:t>HighCharts</w:t>
-      </w:r>
-      <w:proofErr w:type="spellEnd"/>
-      <w:r>
-        <w:rPr>
-          <w:rFonts w:ascii="Times New Roman" w:eastAsia="Times New Roman"/>
-          <w:kern w:val="0"/>
-          <w:sz w:val="24"/>
-          <w:szCs w:val="24"/>
-          <w:lang w:eastAsia="en-US" w:bidi="en-US"/>
-        </w:rPr>
-        <w:t xml:space="preserve"> will be leveraged.</w:t>
+        <w:t xml:space="preserve"> Markup Language (HTML) 5 for markup and CSS for styling and layout.  By combining the latter three technologies with Twitter Bootstrap and JavaScript, the UI will be highly portable, responsive, and modern; allowing for displaying data, as well as, for allowing for a rich and interactive user experience by targeting a multitude of browsers (including Internet Explorer, Firefox, Chrome, and Safari) and mobile phones and tablets.  For additional, interactive graphing and displaying of data, HighCharts will be leveraged.</w:t>
       </w:r>
     </w:p>
     <w:p>
@@ -18153,29 +17635,7 @@
           <w:szCs w:val="24"/>
           <w:lang w:eastAsia="en-US" w:bidi="en-US"/>
         </w:rPr>
-        <w:t xml:space="preserve">  By employing </w:t>
-      </w:r>
-      <w:proofErr w:type="spellStart"/>
-      <w:r>
-        <w:rPr>
-          <w:rFonts w:ascii="Times New Roman" w:eastAsia="Times New Roman"/>
-          <w:kern w:val="0"/>
-          <w:sz w:val="24"/>
-          <w:szCs w:val="24"/>
-          <w:lang w:eastAsia="en-US" w:bidi="en-US"/>
-        </w:rPr>
-        <w:t>Node.js’s</w:t>
-      </w:r>
-      <w:proofErr w:type="spellEnd"/>
-      <w:r>
-        <w:rPr>
-          <w:rFonts w:ascii="Times New Roman" w:eastAsia="Times New Roman"/>
-          <w:kern w:val="0"/>
-          <w:sz w:val="24"/>
-          <w:szCs w:val="24"/>
-          <w:lang w:eastAsia="en-US" w:bidi="en-US"/>
-        </w:rPr>
-        <w:t xml:space="preserve"> event-driven, non-blocking I/O model, we will be able to take advantage of its lightweight, efficient and proven ability to perform </w:t>
+        <w:t xml:space="preserve">  By employing Node.js’s event-driven, non-blocking I/O model, we will be able to take advantage of its lightweight, efficient and proven ability to perform </w:t>
       </w:r>
       <w:r>
         <w:rPr>
@@ -18255,9 +17715,8 @@
           <w:szCs w:val="24"/>
           <w:lang w:eastAsia="en-US" w:bidi="en-US"/>
         </w:rPr>
-        <w:t xml:space="preserve">    There will be multiple </w:t>
-      </w:r>
-      <w:proofErr w:type="spellStart"/>
+        <w:t xml:space="preserve">    There will be multiple datastores in play for the overall system, which as a </w:t>
+      </w:r>
       <w:r>
         <w:rPr>
           <w:rFonts w:ascii="Times New Roman" w:eastAsia="Times New Roman"/>
@@ -18266,9 +17725,16 @@
           <w:szCs w:val="24"/>
           <w:lang w:eastAsia="en-US" w:bidi="en-US"/>
         </w:rPr>
-        <w:t>datastores</w:t>
-      </w:r>
-      <w:proofErr w:type="spellEnd"/>
+        <w:t xml:space="preserve">whole will constitute the Data Layer.  For the Rules Engine, the models will be persisted across the </w:t>
+      </w:r>
+      <w:r>
+        <w:rPr>
+          <w:rFonts w:ascii="Times New Roman"/>
+          <w:sz w:val="24"/>
+          <w:szCs w:val="24"/>
+        </w:rPr>
+        <w:t>MongoDB</w:t>
+      </w:r>
       <w:r>
         <w:rPr>
           <w:rFonts w:ascii="Times New Roman" w:eastAsia="Times New Roman"/>
@@ -18277,7 +17743,7 @@
           <w:szCs w:val="24"/>
           <w:lang w:eastAsia="en-US" w:bidi="en-US"/>
         </w:rPr>
-        <w:t xml:space="preserve"> in play for the overall system, which as a </w:t>
+        <w:t xml:space="preserve"> </w:t>
       </w:r>
       <w:r>
         <w:rPr>
@@ -18287,15 +17753,7 @@
           <w:szCs w:val="24"/>
           <w:lang w:eastAsia="en-US" w:bidi="en-US"/>
         </w:rPr>
-        <w:t xml:space="preserve">whole will constitute the Data Layer.  For the Rules Engine, the models will be persisted across the </w:t>
-      </w:r>
-      <w:r>
-        <w:rPr>
-          <w:rFonts w:ascii="Times New Roman"/>
-          <w:sz w:val="24"/>
-          <w:szCs w:val="24"/>
-        </w:rPr>
-        <w:t>MongoDB</w:t>
+        <w:t>database</w:t>
       </w:r>
       <w:r>
         <w:rPr>
@@ -18305,7 +17763,7 @@
           <w:szCs w:val="24"/>
           <w:lang w:eastAsia="en-US" w:bidi="en-US"/>
         </w:rPr>
-        <w:t xml:space="preserve"> </w:t>
+        <w:t xml:space="preserve"> Cache and will be accessed by using the Node.js-based Application Framework and Application Server/Container Edsger W Dijkstra (EWD).js.  This datastore will serve as the </w:t>
       </w:r>
       <w:r>
         <w:rPr>
@@ -18315,7 +17773,7 @@
           <w:szCs w:val="24"/>
           <w:lang w:eastAsia="en-US" w:bidi="en-US"/>
         </w:rPr>
-        <w:t>database</w:t>
+        <w:t>BCDSS</w:t>
       </w:r>
       <w:r>
         <w:rPr>
@@ -18325,137 +17783,7 @@
           <w:szCs w:val="24"/>
           <w:lang w:eastAsia="en-US" w:bidi="en-US"/>
         </w:rPr>
-        <w:t xml:space="preserve"> Cache and will be accessed by using the Node.js-based Application Framework and Application Server/Container </w:t>
-      </w:r>
-      <w:proofErr w:type="spellStart"/>
-      <w:r>
-        <w:rPr>
-          <w:rFonts w:ascii="Times New Roman" w:eastAsia="Times New Roman"/>
-          <w:kern w:val="0"/>
-          <w:sz w:val="24"/>
-          <w:szCs w:val="24"/>
-          <w:lang w:eastAsia="en-US" w:bidi="en-US"/>
-        </w:rPr>
-        <w:t>Edsger</w:t>
-      </w:r>
-      <w:proofErr w:type="spellEnd"/>
-      <w:r>
-        <w:rPr>
-          <w:rFonts w:ascii="Times New Roman" w:eastAsia="Times New Roman"/>
-          <w:kern w:val="0"/>
-          <w:sz w:val="24"/>
-          <w:szCs w:val="24"/>
-          <w:lang w:eastAsia="en-US" w:bidi="en-US"/>
-        </w:rPr>
-        <w:t xml:space="preserve"> W Dijkstra (EWD).</w:t>
-      </w:r>
-      <w:proofErr w:type="spellStart"/>
-      <w:r>
-        <w:rPr>
-          <w:rFonts w:ascii="Times New Roman" w:eastAsia="Times New Roman"/>
-          <w:kern w:val="0"/>
-          <w:sz w:val="24"/>
-          <w:szCs w:val="24"/>
-          <w:lang w:eastAsia="en-US" w:bidi="en-US"/>
-        </w:rPr>
-        <w:t>js</w:t>
-      </w:r>
-      <w:proofErr w:type="spellEnd"/>
-      <w:r>
-        <w:rPr>
-          <w:rFonts w:ascii="Times New Roman" w:eastAsia="Times New Roman"/>
-          <w:kern w:val="0"/>
-          <w:sz w:val="24"/>
-          <w:szCs w:val="24"/>
-          <w:lang w:eastAsia="en-US" w:bidi="en-US"/>
-        </w:rPr>
-        <w:t xml:space="preserve">.  This </w:t>
-      </w:r>
-      <w:proofErr w:type="spellStart"/>
-      <w:r>
-        <w:rPr>
-          <w:rFonts w:ascii="Times New Roman" w:eastAsia="Times New Roman"/>
-          <w:kern w:val="0"/>
-          <w:sz w:val="24"/>
-          <w:szCs w:val="24"/>
-          <w:lang w:eastAsia="en-US" w:bidi="en-US"/>
-        </w:rPr>
-        <w:t>datastore</w:t>
-      </w:r>
-      <w:proofErr w:type="spellEnd"/>
-      <w:r>
-        <w:rPr>
-          <w:rFonts w:ascii="Times New Roman" w:eastAsia="Times New Roman"/>
-          <w:kern w:val="0"/>
-          <w:sz w:val="24"/>
-          <w:szCs w:val="24"/>
-          <w:lang w:eastAsia="en-US" w:bidi="en-US"/>
-        </w:rPr>
-        <w:t xml:space="preserve"> will serve as the </w:t>
-      </w:r>
-      <w:r>
-        <w:rPr>
-          <w:rFonts w:ascii="Times New Roman" w:eastAsia="Times New Roman"/>
-          <w:kern w:val="0"/>
-          <w:sz w:val="24"/>
-          <w:szCs w:val="24"/>
-          <w:lang w:eastAsia="en-US" w:bidi="en-US"/>
-        </w:rPr>
-        <w:t>BCDSS</w:t>
-      </w:r>
-      <w:r>
-        <w:rPr>
-          <w:rFonts w:ascii="Times New Roman" w:eastAsia="Times New Roman"/>
-          <w:kern w:val="0"/>
-          <w:sz w:val="24"/>
-          <w:szCs w:val="24"/>
-          <w:lang w:eastAsia="en-US" w:bidi="en-US"/>
-        </w:rPr>
-        <w:t xml:space="preserve"> Model Repository from which we pull known models as well as update and add new ones.  Further, the Apache web server and Lucene Core &amp; </w:t>
-      </w:r>
-      <w:proofErr w:type="spellStart"/>
-      <w:r>
-        <w:rPr>
-          <w:rFonts w:ascii="Times New Roman" w:eastAsia="Times New Roman"/>
-          <w:kern w:val="0"/>
-          <w:sz w:val="24"/>
-          <w:szCs w:val="24"/>
-          <w:lang w:eastAsia="en-US" w:bidi="en-US"/>
-        </w:rPr>
-        <w:t>Solr</w:t>
-      </w:r>
-      <w:proofErr w:type="spellEnd"/>
-      <w:r>
-        <w:rPr>
-          <w:rFonts w:ascii="Times New Roman" w:eastAsia="Times New Roman"/>
-          <w:kern w:val="0"/>
-          <w:sz w:val="24"/>
-          <w:szCs w:val="24"/>
-          <w:lang w:eastAsia="en-US" w:bidi="en-US"/>
-        </w:rPr>
-        <w:t xml:space="preserve"> will be employed as a persistence store for fast and efficient retrieval of textual based information.  Hive will be used as the </w:t>
-      </w:r>
-      <w:proofErr w:type="spellStart"/>
-      <w:r>
-        <w:rPr>
-          <w:rFonts w:ascii="Times New Roman" w:eastAsia="Times New Roman"/>
-          <w:kern w:val="0"/>
-          <w:sz w:val="24"/>
-          <w:szCs w:val="24"/>
-          <w:lang w:eastAsia="en-US" w:bidi="en-US"/>
-        </w:rPr>
-        <w:t>datastore</w:t>
-      </w:r>
-      <w:proofErr w:type="spellEnd"/>
-      <w:r>
-        <w:rPr>
-          <w:rFonts w:ascii="Times New Roman" w:eastAsia="Times New Roman"/>
-          <w:kern w:val="0"/>
-          <w:sz w:val="24"/>
-          <w:szCs w:val="24"/>
-          <w:lang w:eastAsia="en-US" w:bidi="en-US"/>
-        </w:rPr>
-        <w:t xml:space="preserve"> for Flume logging.</w:t>
+        <w:t xml:space="preserve"> Model Repository from which we pull known models as well as update and add new ones.  Further, the Apache web server and Lucene Core &amp; Solr will be employed as a persistence store for fast and efficient retrieval of textual based information.  Hive will be used as the datastore for Flume logging.</w:t>
       </w:r>
     </w:p>
     <w:p>
@@ -18597,29 +17925,7 @@
           <w:szCs w:val="24"/>
           <w:lang w:eastAsia="en-US" w:bidi="en-US"/>
         </w:rPr>
-        <w:t xml:space="preserve">The API layer will consist of server-side Node.js in all cases possible.  All APIs we create will adhere to RESTful standards and will use JavaScript Object Notation, JSON, as the format for data exchange.  By staying consistent with a JavaScript technology stack (UI, Rules/Business Logic, </w:t>
-      </w:r>
-      <w:proofErr w:type="gramStart"/>
-      <w:r>
-        <w:rPr>
-          <w:rFonts w:ascii="Times New Roman" w:eastAsia="Times New Roman"/>
-          <w:kern w:val="0"/>
-          <w:sz w:val="24"/>
-          <w:szCs w:val="24"/>
-          <w:lang w:eastAsia="en-US" w:bidi="en-US"/>
-        </w:rPr>
-        <w:t>API</w:t>
-      </w:r>
-      <w:proofErr w:type="gramEnd"/>
-      <w:r>
-        <w:rPr>
-          <w:rFonts w:ascii="Times New Roman" w:eastAsia="Times New Roman"/>
-          <w:kern w:val="0"/>
-          <w:sz w:val="24"/>
-          <w:szCs w:val="24"/>
-          <w:lang w:eastAsia="en-US" w:bidi="en-US"/>
-        </w:rPr>
-        <w:t>), our development team will be able to scale across tiers, and hence feature sets, as the project demands; embracing a full-stack developer concept.  This will be especially useful for testing, debugging, and enhancement efforts.  As such, our development team will use Jasmine for unit-testing; tying into our DevOps and CI&amp;D process of Test Driven Development (TDD).</w:t>
+        <w:t>The API layer will consist of server-side Node.js in all cases possible.  All APIs we create will adhere to RESTful standards and will use JavaScript Object Notation, JSON, as the format for data exchange.  By staying consistent with a JavaScript technology stack (UI, Rules/Business Logic, API), our development team will be able to scale across tiers, and hence feature sets, as the project demands; embracing a full-stack developer concept.  This will be especially useful for testing, debugging, and enhancement efforts.  As such, our development team will use Jasmine for unit-testing; tying into our DevOps and CI&amp;D process of Test Driven Development (TDD).</w:t>
       </w:r>
     </w:p>
     <w:p>
@@ -19218,7 +18524,6 @@
         </w:rPr>
         <w:t xml:space="preserve">Team </w:t>
       </w:r>
-      <w:proofErr w:type="spellStart"/>
       <w:r>
         <w:rPr>
           <w:rFonts w:ascii="Times New Roman" w:eastAsia="Times New Roman"/>
@@ -19228,19 +18533,7 @@
           <w:szCs w:val="24"/>
           <w:lang w:eastAsia="en-US"/>
         </w:rPr>
-        <w:t>ProSphere’s</w:t>
-      </w:r>
-      <w:proofErr w:type="spellEnd"/>
-      <w:r>
-        <w:rPr>
-          <w:rFonts w:ascii="Times New Roman" w:eastAsia="Times New Roman"/>
-          <w:color w:val="262626"/>
-          <w:kern w:val="0"/>
-          <w:sz w:val="24"/>
-          <w:szCs w:val="24"/>
-          <w:lang w:eastAsia="en-US"/>
-        </w:rPr>
-        <w:t xml:space="preserve"> </w:t>
+        <w:t xml:space="preserve">ProSphere’s </w:t>
       </w:r>
       <w:r>
         <w:rPr>
@@ -19563,8 +18856,8 @@
           <w:lang w:eastAsia="en-US"/>
         </w:rPr>
       </w:pPr>
-      <w:bookmarkStart w:id="34" w:name="_Toc428781588"/>
-      <w:bookmarkStart w:id="35" w:name="_Toc462143739"/>
+      <w:bookmarkStart w:id="33" w:name="_Toc428781588"/>
+      <w:bookmarkStart w:id="34" w:name="_Toc462143739"/>
       <w:r>
         <w:rPr>
           <w:lang w:eastAsia="en-US"/>
@@ -19577,9 +18870,9 @@
         </w:rPr>
         <w:t xml:space="preserve"> Pilot</w:t>
       </w:r>
+      <w:bookmarkEnd w:id="32"/>
       <w:bookmarkEnd w:id="33"/>
       <w:bookmarkEnd w:id="34"/>
-      <w:bookmarkEnd w:id="35"/>
       <w:r>
         <w:rPr>
           <w:lang w:eastAsia="en-US"/>
@@ -19675,10 +18968,10 @@
           <w:lang w:eastAsia="en-US"/>
         </w:rPr>
       </w:pPr>
-      <w:bookmarkStart w:id="36" w:name="_Toc428436380"/>
-      <w:bookmarkStart w:id="37" w:name="_Toc428436414"/>
-      <w:bookmarkStart w:id="38" w:name="_Toc428436447"/>
-      <w:bookmarkStart w:id="39" w:name="_Toc428781602"/>
+      <w:bookmarkStart w:id="35" w:name="_Toc428436380"/>
+      <w:bookmarkStart w:id="36" w:name="_Toc428436414"/>
+      <w:bookmarkStart w:id="37" w:name="_Toc428436447"/>
+      <w:bookmarkStart w:id="38" w:name="_Toc428781602"/>
       <w:r>
         <w:rPr>
           <w:rFonts w:ascii="Times New Roman" w:eastAsia="Times New Roman"/>
@@ -19705,10 +18998,10 @@
         </w:rPr>
         <w:t>: Team ProSphere 5 Phase Pilot Approach</w:t>
       </w:r>
+      <w:bookmarkEnd w:id="35"/>
       <w:bookmarkEnd w:id="36"/>
       <w:bookmarkEnd w:id="37"/>
       <w:bookmarkEnd w:id="38"/>
-      <w:bookmarkEnd w:id="39"/>
     </w:p>
     <w:p>
       <w:pPr>
@@ -19834,29 +19127,7 @@
           <w:szCs w:val="24"/>
           <w:lang w:eastAsia="en-US"/>
         </w:rPr>
-        <w:t xml:space="preserve">During Phase 1, we will work with VACI to define the objectives and performance parameters of the pilot.  This includes development of the timeline, scale (number of claimant data sets or </w:t>
-      </w:r>
-      <w:proofErr w:type="spellStart"/>
-      <w:r>
-        <w:rPr>
-          <w:rFonts w:ascii="Times New Roman" w:eastAsia="Calibri"/>
-          <w:kern w:val="0"/>
-          <w:sz w:val="24"/>
-          <w:szCs w:val="24"/>
-          <w:lang w:eastAsia="en-US"/>
-        </w:rPr>
-        <w:t>eFolders</w:t>
-      </w:r>
-      <w:proofErr w:type="spellEnd"/>
-      <w:r>
-        <w:rPr>
-          <w:rFonts w:ascii="Times New Roman" w:eastAsia="Calibri"/>
-          <w:kern w:val="0"/>
-          <w:sz w:val="24"/>
-          <w:szCs w:val="24"/>
-          <w:lang w:eastAsia="en-US"/>
-        </w:rPr>
-        <w:t xml:space="preserve"> to be evaluated), evaluation metrics (or standard for measuring success), and primary decision structure.  These will major parameters and will be documented in the Pilot Plan.</w:t>
+        <w:t>During Phase 1, we will work with VACI to define the objectives and performance parameters of the pilot.  This includes development of the timeline, scale (number of claimant data sets or eFolders to be evaluated), evaluation metrics (or standard for measuring success), and primary decision structure.  These will major parameters and will be documented in the Pilot Plan.</w:t>
       </w:r>
       <w:r>
         <w:rPr>
@@ -19985,29 +19256,7 @@
           <w:szCs w:val="24"/>
           <w:lang w:eastAsia="en-US"/>
         </w:rPr>
-        <w:t xml:space="preserve">  During this phase, a select set of claimant data sets (or </w:t>
-      </w:r>
-      <w:proofErr w:type="spellStart"/>
-      <w:r>
-        <w:rPr>
-          <w:rFonts w:ascii="Times New Roman" w:eastAsia="Calibri"/>
-          <w:kern w:val="0"/>
-          <w:sz w:val="24"/>
-          <w:szCs w:val="24"/>
-          <w:lang w:eastAsia="en-US"/>
-        </w:rPr>
-        <w:t>eFolders</w:t>
-      </w:r>
-      <w:proofErr w:type="spellEnd"/>
-      <w:r>
-        <w:rPr>
-          <w:rFonts w:ascii="Times New Roman" w:eastAsia="Calibri"/>
-          <w:kern w:val="0"/>
-          <w:sz w:val="24"/>
-          <w:szCs w:val="24"/>
-          <w:lang w:eastAsia="en-US"/>
-        </w:rPr>
-        <w:t xml:space="preserve">) will be identified as the “Pilot Baseline.”  The historical results will be catalogued and marked to support subsequent comparative analysis.  </w:t>
+        <w:t xml:space="preserve">  During this phase, a select set of claimant data sets (or eFolders) will be identified as the “Pilot Baseline.”  The historical results will be catalogued and marked to support subsequent comparative analysis.  </w:t>
       </w:r>
     </w:p>
     <w:p>
@@ -20127,29 +19376,7 @@
           <w:szCs w:val="24"/>
           <w:lang w:eastAsia="en-US"/>
         </w:rPr>
-        <w:t xml:space="preserve"> for the same claimant </w:t>
-      </w:r>
-      <w:proofErr w:type="gramStart"/>
-      <w:r>
-        <w:rPr>
-          <w:rFonts w:ascii="Times New Roman" w:eastAsia="Calibri"/>
-          <w:kern w:val="0"/>
-          <w:sz w:val="24"/>
-          <w:szCs w:val="24"/>
-          <w:lang w:eastAsia="en-US"/>
-        </w:rPr>
-        <w:t>datasets.</w:t>
-      </w:r>
-      <w:proofErr w:type="gramEnd"/>
-      <w:r>
-        <w:rPr>
-          <w:rFonts w:ascii="Times New Roman" w:eastAsia="Calibri"/>
-          <w:kern w:val="0"/>
-          <w:sz w:val="24"/>
-          <w:szCs w:val="24"/>
-          <w:lang w:eastAsia="en-US"/>
-        </w:rPr>
-        <w:t xml:space="preserve">  </w:t>
+        <w:t xml:space="preserve"> for the same claimant datasets.  </w:t>
       </w:r>
       <w:r>
         <w:rPr>
@@ -20179,9 +19406,9 @@
       <w:pPr>
         <w:pStyle w:val="Heading1"/>
       </w:pPr>
-      <w:bookmarkStart w:id="40" w:name="_Toc350864937"/>
-      <w:bookmarkStart w:id="41" w:name="_Toc400010500"/>
-      <w:bookmarkStart w:id="42" w:name="_Toc462143740"/>
+      <w:bookmarkStart w:id="39" w:name="_Toc350864937"/>
+      <w:bookmarkStart w:id="40" w:name="_Toc400010500"/>
+      <w:bookmarkStart w:id="41" w:name="_Toc462143740"/>
       <w:r>
         <w:rPr>
           <w:rStyle w:val="CharAttribute0"/>
@@ -20190,9 +19417,9 @@
         </w:rPr>
         <w:t>Project Organization</w:t>
       </w:r>
+      <w:bookmarkEnd w:id="39"/>
       <w:bookmarkEnd w:id="40"/>
       <w:bookmarkEnd w:id="41"/>
-      <w:bookmarkEnd w:id="42"/>
     </w:p>
     <w:p>
       <w:pPr>
@@ -20273,25 +19500,7 @@
           <w:rFonts w:eastAsia="Batang"/>
           <w:sz w:val="24"/>
         </w:rPr>
-        <w:t xml:space="preserve"> along with Team </w:t>
-      </w:r>
-      <w:proofErr w:type="spellStart"/>
-      <w:r>
-        <w:rPr>
-          <w:rStyle w:val="CharAttribute7"/>
-          <w:rFonts w:eastAsia="Batang"/>
-          <w:sz w:val="24"/>
-        </w:rPr>
-        <w:t>ProSphere’s</w:t>
-      </w:r>
-      <w:proofErr w:type="spellEnd"/>
-      <w:r>
-        <w:rPr>
-          <w:rStyle w:val="CharAttribute7"/>
-          <w:rFonts w:eastAsia="Batang"/>
-          <w:sz w:val="24"/>
-        </w:rPr>
-        <w:t xml:space="preserve"> P</w:t>
+        <w:t xml:space="preserve"> along with Team ProSphere’s P</w:t>
       </w:r>
       <w:r>
         <w:rPr>
@@ -20374,73 +19583,7 @@
           <w:szCs w:val="24"/>
           <w:lang w:eastAsia="en-US"/>
         </w:rPr>
-        <w:t xml:space="preserve">Team </w:t>
-      </w:r>
-      <w:proofErr w:type="spellStart"/>
-      <w:r>
-        <w:rPr>
-          <w:rFonts w:ascii="Times New Roman" w:eastAsia="Calibri"/>
-          <w:kern w:val="0"/>
-          <w:sz w:val="24"/>
-          <w:szCs w:val="24"/>
-          <w:lang w:eastAsia="en-US"/>
-        </w:rPr>
-        <w:t>ProSphere’s</w:t>
-      </w:r>
-      <w:proofErr w:type="spellEnd"/>
-      <w:r>
-        <w:rPr>
-          <w:rFonts w:ascii="Times New Roman" w:eastAsia="Calibri"/>
-          <w:kern w:val="0"/>
-          <w:sz w:val="24"/>
-          <w:szCs w:val="24"/>
-          <w:lang w:eastAsia="en-US"/>
-        </w:rPr>
-        <w:t xml:space="preserve"> management methodology approach is based on industry best practices, including </w:t>
-      </w:r>
-      <w:proofErr w:type="spellStart"/>
-      <w:r>
-        <w:rPr>
-          <w:rFonts w:ascii="Times New Roman" w:eastAsia="Calibri"/>
-          <w:kern w:val="0"/>
-          <w:sz w:val="24"/>
-          <w:szCs w:val="24"/>
-          <w:lang w:eastAsia="en-US"/>
-        </w:rPr>
-        <w:t>PMBoK</w:t>
-      </w:r>
-      <w:proofErr w:type="spellEnd"/>
-      <w:r>
-        <w:rPr>
-          <w:rFonts w:ascii="Times New Roman" w:eastAsia="Calibri"/>
-          <w:kern w:val="0"/>
-          <w:sz w:val="24"/>
-          <w:szCs w:val="24"/>
-          <w:lang w:eastAsia="en-US"/>
-        </w:rPr>
-        <w:t xml:space="preserve">® for program management, </w:t>
-      </w:r>
-      <w:proofErr w:type="gramStart"/>
-      <w:r>
-        <w:rPr>
-          <w:rFonts w:ascii="Times New Roman" w:eastAsia="Calibri"/>
-          <w:kern w:val="0"/>
-          <w:sz w:val="24"/>
-          <w:szCs w:val="24"/>
-          <w:lang w:eastAsia="en-US"/>
-        </w:rPr>
-        <w:t>Agile</w:t>
-      </w:r>
-      <w:proofErr w:type="gramEnd"/>
-      <w:r>
-        <w:rPr>
-          <w:rFonts w:ascii="Times New Roman" w:eastAsia="Calibri"/>
-          <w:kern w:val="0"/>
-          <w:sz w:val="24"/>
-          <w:szCs w:val="24"/>
-          <w:lang w:eastAsia="en-US"/>
-        </w:rPr>
-        <w:t xml:space="preserve"> methodology for technical support, and is the basis of our International Organization for Standardization (ISO) 9001:2008 certification and aligned processes. </w:t>
+        <w:t xml:space="preserve">Team ProSphere’s management methodology approach is based on industry best practices, including PMBoK® for program management, Agile methodology for technical support, and is the basis of our International Organization for Standardization (ISO) 9001:2008 certification and aligned processes. </w:t>
       </w:r>
     </w:p>
     <w:p>
@@ -20775,9 +19918,9 @@
           <w:lang w:eastAsia="en-US"/>
         </w:rPr>
       </w:pPr>
-      <w:bookmarkStart w:id="43" w:name="_Toc425684501"/>
-      <w:bookmarkStart w:id="44" w:name="_Toc426642705"/>
-      <w:bookmarkStart w:id="45" w:name="_Toc428781603"/>
+      <w:bookmarkStart w:id="42" w:name="_Toc425684501"/>
+      <w:bookmarkStart w:id="43" w:name="_Toc426642705"/>
+      <w:bookmarkStart w:id="44" w:name="_Toc428781603"/>
       <w:r>
         <w:rPr>
           <w:rFonts w:ascii="Times New Roman" w:eastAsia="Times New Roman"/>
@@ -20830,9 +19973,9 @@
         </w:rPr>
         <w:t>: Management Process</w:t>
       </w:r>
+      <w:bookmarkEnd w:id="42"/>
       <w:bookmarkEnd w:id="43"/>
       <w:bookmarkEnd w:id="44"/>
-      <w:bookmarkEnd w:id="45"/>
     </w:p>
     <w:p>
       <w:pPr>
@@ -20988,9 +20131,9 @@
           <w:b/>
         </w:rPr>
       </w:pPr>
-      <w:bookmarkStart w:id="46" w:name="_Toc350864938"/>
-      <w:bookmarkStart w:id="47" w:name="_Toc400010501"/>
-      <w:bookmarkStart w:id="48" w:name="_Toc462143741"/>
+      <w:bookmarkStart w:id="45" w:name="_Toc350864938"/>
+      <w:bookmarkStart w:id="46" w:name="_Toc400010501"/>
+      <w:bookmarkStart w:id="47" w:name="_Toc462143741"/>
       <w:r>
         <w:rPr>
           <w:rStyle w:val="CharAttribute27"/>
@@ -20999,9 +20142,9 @@
         </w:rPr>
         <w:t>Organizational Structure</w:t>
       </w:r>
+      <w:bookmarkEnd w:id="45"/>
       <w:bookmarkEnd w:id="46"/>
       <w:bookmarkEnd w:id="47"/>
-      <w:bookmarkEnd w:id="48"/>
     </w:p>
     <w:p>
       <w:pPr>
@@ -21027,29 +20170,7 @@
           <w:szCs w:val="24"/>
           <w:lang w:eastAsia="en-US"/>
         </w:rPr>
-        <w:t xml:space="preserve">Team </w:t>
-      </w:r>
-      <w:proofErr w:type="spellStart"/>
-      <w:r>
-        <w:rPr>
-          <w:rFonts w:ascii="Times New Roman" w:eastAsia="Calibri"/>
-          <w:kern w:val="0"/>
-          <w:sz w:val="24"/>
-          <w:szCs w:val="24"/>
-          <w:lang w:eastAsia="en-US"/>
-        </w:rPr>
-        <w:t>ProSphere’s</w:t>
-      </w:r>
-      <w:proofErr w:type="spellEnd"/>
-      <w:r>
-        <w:rPr>
-          <w:rFonts w:ascii="Times New Roman" w:eastAsia="Calibri"/>
-          <w:kern w:val="0"/>
-          <w:sz w:val="24"/>
-          <w:szCs w:val="24"/>
-          <w:lang w:eastAsia="en-US"/>
-        </w:rPr>
-        <w:t xml:space="preserve"> approach to the organizational structure and staffing of our team is intended to simultaneously provide structure and accountability, and yet offer flexibility and adaptability to support the </w:t>
+        <w:t xml:space="preserve">Team ProSphere’s approach to the organizational structure and staffing of our team is intended to simultaneously provide structure and accountability, and yet offer flexibility and adaptability to support the </w:t>
       </w:r>
       <w:r>
         <w:rPr>
@@ -21144,9 +20265,9 @@
           <w:lang w:eastAsia="en-US"/>
         </w:rPr>
       </w:pPr>
-      <w:bookmarkStart w:id="49" w:name="_Toc425684502"/>
-      <w:bookmarkStart w:id="50" w:name="_Toc426642706"/>
-      <w:bookmarkStart w:id="51" w:name="_Toc428781604"/>
+      <w:bookmarkStart w:id="48" w:name="_Toc425684502"/>
+      <w:bookmarkStart w:id="49" w:name="_Toc426642706"/>
+      <w:bookmarkStart w:id="50" w:name="_Toc428781604"/>
       <w:r>
         <w:rPr>
           <w:rFonts w:ascii="Times New Roman" w:eastAsia="Times New Roman"/>
@@ -21173,9 +20294,9 @@
         </w:rPr>
         <w:t>: Functional Organizational Chart</w:t>
       </w:r>
+      <w:bookmarkEnd w:id="48"/>
       <w:bookmarkEnd w:id="49"/>
       <w:bookmarkEnd w:id="50"/>
-      <w:bookmarkEnd w:id="51"/>
     </w:p>
     <w:p>
       <w:pPr>
@@ -21266,9 +20387,9 @@
       <w:pPr>
         <w:pStyle w:val="Heading2"/>
       </w:pPr>
-      <w:bookmarkStart w:id="52" w:name="_Toc350864939"/>
-      <w:bookmarkStart w:id="53" w:name="_Toc400010502"/>
-      <w:bookmarkStart w:id="54" w:name="_Toc462143742"/>
+      <w:bookmarkStart w:id="51" w:name="_Toc350864939"/>
+      <w:bookmarkStart w:id="52" w:name="_Toc400010502"/>
+      <w:bookmarkStart w:id="53" w:name="_Toc462143742"/>
       <w:r>
         <w:rPr>
           <w:rStyle w:val="CharAttribute27"/>
@@ -21277,9 +20398,9 @@
         </w:rPr>
         <w:t>Organizational Boundaries and Interfaces</w:t>
       </w:r>
+      <w:bookmarkEnd w:id="51"/>
       <w:bookmarkEnd w:id="52"/>
       <w:bookmarkEnd w:id="53"/>
-      <w:bookmarkEnd w:id="54"/>
     </w:p>
     <w:p>
       <w:pPr>
@@ -21442,7 +20563,7 @@
           <w:szCs w:val="24"/>
         </w:rPr>
       </w:pPr>
-      <w:bookmarkStart w:id="55" w:name="_Toc396730077"/>
+      <w:bookmarkStart w:id="54" w:name="_Toc396730077"/>
       <w:r>
         <w:rPr>
           <w:rStyle w:val="CharAttribute36"/>
@@ -21460,7 +20581,7 @@
         </w:rPr>
         <w:t>: Assignment of Team Effort</w:t>
       </w:r>
-      <w:bookmarkEnd w:id="55"/>
+      <w:bookmarkEnd w:id="54"/>
     </w:p>
     <w:p>
       <w:pPr>
@@ -22101,8 +21222,8 @@
       <w:pPr>
         <w:pStyle w:val="Heading1"/>
       </w:pPr>
-      <w:bookmarkStart w:id="56" w:name="_Toc400010503"/>
-      <w:bookmarkStart w:id="57" w:name="_Toc462143743"/>
+      <w:bookmarkStart w:id="55" w:name="_Toc400010503"/>
+      <w:bookmarkStart w:id="56" w:name="_Toc462143743"/>
       <w:r>
         <w:rPr>
           <w:rStyle w:val="CharAttribute0"/>
@@ -22111,8 +21232,8 @@
         </w:rPr>
         <w:t>Acquisition Process</w:t>
       </w:r>
+      <w:bookmarkEnd w:id="55"/>
       <w:bookmarkEnd w:id="56"/>
-      <w:bookmarkEnd w:id="57"/>
     </w:p>
     <w:p>
       <w:pPr>
@@ -22382,9 +21503,9 @@
       <w:pPr>
         <w:pStyle w:val="Heading1"/>
       </w:pPr>
-      <w:bookmarkStart w:id="58" w:name="_Toc350864941"/>
-      <w:bookmarkStart w:id="59" w:name="_Toc400010504"/>
-      <w:bookmarkStart w:id="60" w:name="_Toc462143744"/>
+      <w:bookmarkStart w:id="57" w:name="_Toc350864941"/>
+      <w:bookmarkStart w:id="58" w:name="_Toc400010504"/>
+      <w:bookmarkStart w:id="59" w:name="_Toc462143744"/>
       <w:r>
         <w:rPr>
           <w:rStyle w:val="CharAttribute0"/>
@@ -22393,9 +21514,9 @@
         </w:rPr>
         <w:t>Monitoring and Control Mechanisms</w:t>
       </w:r>
+      <w:bookmarkEnd w:id="57"/>
       <w:bookmarkEnd w:id="58"/>
       <w:bookmarkEnd w:id="59"/>
-      <w:bookmarkEnd w:id="60"/>
     </w:p>
     <w:p>
       <w:pPr>
@@ -22695,9 +21816,9 @@
       <w:pPr>
         <w:pStyle w:val="Heading1"/>
       </w:pPr>
-      <w:bookmarkStart w:id="61" w:name="_Toc350864942"/>
-      <w:bookmarkStart w:id="62" w:name="_Toc400010505"/>
-      <w:bookmarkStart w:id="63" w:name="_Toc462143745"/>
+      <w:bookmarkStart w:id="60" w:name="_Toc350864942"/>
+      <w:bookmarkStart w:id="61" w:name="_Toc400010505"/>
+      <w:bookmarkStart w:id="62" w:name="_Toc462143745"/>
       <w:r>
         <w:rPr>
           <w:rStyle w:val="CharAttribute0"/>
@@ -22707,9 +21828,9 @@
         <w:lastRenderedPageBreak/>
         <w:t>Systems Security Plans and Requirements</w:t>
       </w:r>
+      <w:bookmarkEnd w:id="60"/>
       <w:bookmarkEnd w:id="61"/>
       <w:bookmarkEnd w:id="62"/>
-      <w:bookmarkEnd w:id="63"/>
     </w:p>
     <w:p>
       <w:pPr>
@@ -22756,9 +21877,8 @@
           <w:szCs w:val="22"/>
           <w:lang w:eastAsia="en-US"/>
         </w:rPr>
-        <w:t xml:space="preserve">Team </w:t>
-      </w:r>
-      <w:proofErr w:type="spellStart"/>
+        <w:t>Team ProSphere’s Security Plan was developed to ensure compliance with the above regulations.</w:t>
+      </w:r>
       <w:r>
         <w:rPr>
           <w:rFonts w:ascii="Times New Roman" w:eastAsia="Calibri"/>
@@ -22767,9 +21887,8 @@
           <w:szCs w:val="22"/>
           <w:lang w:eastAsia="en-US"/>
         </w:rPr>
-        <w:t>ProSphere’s</w:t>
-      </w:r>
-      <w:proofErr w:type="spellEnd"/>
+        <w:t xml:space="preserve"> </w:t>
+      </w:r>
       <w:r>
         <w:rPr>
           <w:rFonts w:ascii="Times New Roman" w:eastAsia="Calibri"/>
@@ -22778,7 +21897,7 @@
           <w:szCs w:val="22"/>
           <w:lang w:eastAsia="en-US"/>
         </w:rPr>
-        <w:t xml:space="preserve"> Security Plan was developed to ensure compliance with the above regulations.</w:t>
+        <w:t xml:space="preserve"> It also provides detailed policy statements that govern the authorization of use for Team ProSphere’s computer, network, and communications resources. </w:t>
       </w:r>
       <w:r>
         <w:rPr>
@@ -22798,71 +21917,7 @@
           <w:szCs w:val="22"/>
           <w:lang w:eastAsia="en-US"/>
         </w:rPr>
-        <w:t xml:space="preserve"> It also provides detailed policy statements that govern the authorization of use for Team </w:t>
-      </w:r>
-      <w:proofErr w:type="spellStart"/>
-      <w:r>
-        <w:rPr>
-          <w:rFonts w:ascii="Times New Roman" w:eastAsia="Calibri"/>
-          <w:kern w:val="0"/>
-          <w:sz w:val="24"/>
-          <w:szCs w:val="22"/>
-          <w:lang w:eastAsia="en-US"/>
-        </w:rPr>
-        <w:t>ProSphere’s</w:t>
-      </w:r>
-      <w:proofErr w:type="spellEnd"/>
-      <w:r>
-        <w:rPr>
-          <w:rFonts w:ascii="Times New Roman" w:eastAsia="Calibri"/>
-          <w:kern w:val="0"/>
-          <w:sz w:val="24"/>
-          <w:szCs w:val="22"/>
-          <w:lang w:eastAsia="en-US"/>
-        </w:rPr>
-        <w:t xml:space="preserve"> computer, network, and communications resources. </w:t>
-      </w:r>
-      <w:r>
-        <w:rPr>
-          <w:rFonts w:ascii="Times New Roman" w:eastAsia="Calibri"/>
-          <w:kern w:val="0"/>
-          <w:sz w:val="24"/>
-          <w:szCs w:val="22"/>
-          <w:lang w:eastAsia="en-US"/>
-        </w:rPr>
-        <w:t xml:space="preserve"> </w:t>
-      </w:r>
-      <w:r>
-        <w:rPr>
-          <w:rFonts w:ascii="Times New Roman" w:eastAsia="Calibri"/>
-          <w:kern w:val="0"/>
-          <w:sz w:val="24"/>
-          <w:szCs w:val="22"/>
-          <w:lang w:eastAsia="en-US"/>
-        </w:rPr>
-        <w:t xml:space="preserve">Team </w:t>
-      </w:r>
-      <w:proofErr w:type="spellStart"/>
-      <w:r>
-        <w:rPr>
-          <w:rFonts w:ascii="Times New Roman" w:eastAsia="Calibri"/>
-          <w:kern w:val="0"/>
-          <w:sz w:val="24"/>
-          <w:szCs w:val="22"/>
-          <w:lang w:eastAsia="en-US"/>
-        </w:rPr>
-        <w:t>ProSphere’s</w:t>
-      </w:r>
-      <w:proofErr w:type="spellEnd"/>
-      <w:r>
-        <w:rPr>
-          <w:rFonts w:ascii="Times New Roman" w:eastAsia="Calibri"/>
-          <w:kern w:val="0"/>
-          <w:sz w:val="24"/>
-          <w:szCs w:val="22"/>
-          <w:lang w:eastAsia="en-US"/>
-        </w:rPr>
-        <w:t xml:space="preserve"> Security Plan is the primary source for information regarding security controls or information for the </w:t>
+        <w:t xml:space="preserve">Team ProSphere’s Security Plan is the primary source for information regarding security controls or information for the </w:t>
       </w:r>
       <w:r>
         <w:rPr>
@@ -23087,9 +22142,9 @@
           <w:shd w:val="clear" w:color="auto" w:fill="auto"/>
         </w:rPr>
       </w:pPr>
-      <w:bookmarkStart w:id="64" w:name="_Toc350864943"/>
-      <w:bookmarkStart w:id="65" w:name="_Toc400010506"/>
-      <w:bookmarkStart w:id="66" w:name="_Toc462143746"/>
+      <w:bookmarkStart w:id="63" w:name="_Toc350864943"/>
+      <w:bookmarkStart w:id="64" w:name="_Toc400010506"/>
+      <w:bookmarkStart w:id="65" w:name="_Toc462143746"/>
       <w:r>
         <w:rPr>
           <w:rStyle w:val="CharAttribute47"/>
@@ -23099,26 +22154,26 @@
         </w:rPr>
         <w:t>Technical Process</w:t>
       </w:r>
+      <w:bookmarkEnd w:id="63"/>
       <w:bookmarkEnd w:id="64"/>
       <w:bookmarkEnd w:id="65"/>
-      <w:bookmarkEnd w:id="66"/>
     </w:p>
     <w:p>
       <w:pPr>
         <w:pStyle w:val="Heading2"/>
       </w:pPr>
-      <w:bookmarkStart w:id="67" w:name="_Toc403755901"/>
-      <w:bookmarkStart w:id="68" w:name="_Toc427135542"/>
+      <w:bookmarkStart w:id="66" w:name="_Toc403755901"/>
+      <w:bookmarkStart w:id="67" w:name="_Toc427135542"/>
       <w:r>
         <w:t xml:space="preserve"> </w:t>
       </w:r>
-      <w:bookmarkStart w:id="69" w:name="_Toc462143747"/>
+      <w:bookmarkStart w:id="68" w:name="_Toc462143747"/>
       <w:r>
         <w:t>Methods, Tools, and Techniques</w:t>
       </w:r>
+      <w:bookmarkEnd w:id="66"/>
       <w:bookmarkEnd w:id="67"/>
       <w:bookmarkEnd w:id="68"/>
-      <w:bookmarkEnd w:id="69"/>
     </w:p>
     <w:p>
       <w:pPr>
@@ -23193,15 +22248,15 @@
       <w:pPr>
         <w:pStyle w:val="Heading3"/>
       </w:pPr>
-      <w:bookmarkStart w:id="70" w:name="_Toc403755903"/>
-      <w:bookmarkStart w:id="71" w:name="_Toc427135544"/>
-      <w:bookmarkStart w:id="72" w:name="_Toc462143748"/>
+      <w:bookmarkStart w:id="69" w:name="_Toc403755903"/>
+      <w:bookmarkStart w:id="70" w:name="_Toc427135544"/>
+      <w:bookmarkStart w:id="71" w:name="_Toc462143748"/>
       <w:r>
         <w:t>Development Methodology</w:t>
       </w:r>
+      <w:bookmarkEnd w:id="69"/>
       <w:bookmarkEnd w:id="70"/>
       <w:bookmarkEnd w:id="71"/>
-      <w:bookmarkEnd w:id="72"/>
     </w:p>
     <w:p>
       <w:pPr>
@@ -23210,21 +22265,11 @@
       <w:r>
         <w:t xml:space="preserve">Team </w:t>
       </w:r>
-      <w:proofErr w:type="spellStart"/>
-      <w:r>
-        <w:t>ProSphere’s</w:t>
-      </w:r>
-      <w:proofErr w:type="spellEnd"/>
-      <w:r>
-        <w:t xml:space="preserve"> </w:t>
-      </w:r>
-      <w:proofErr w:type="gramStart"/>
-      <w:r>
-        <w:t>Agile</w:t>
-      </w:r>
-      <w:proofErr w:type="gramEnd"/>
-      <w:r>
-        <w:t xml:space="preserve"> </w:t>
+      <w:r>
+        <w:t xml:space="preserve">ProSphere’s </w:t>
+      </w:r>
+      <w:r>
+        <w:t xml:space="preserve">Agile </w:t>
       </w:r>
       <w:r>
         <w:t xml:space="preserve">methodology </w:t>
@@ -23288,7 +22333,7 @@
           <w:szCs w:val="24"/>
         </w:rPr>
       </w:pPr>
-      <w:bookmarkStart w:id="73" w:name="_Toc428781601"/>
+      <w:bookmarkStart w:id="72" w:name="_Toc428781601"/>
       <w:r>
         <w:rPr>
           <w:rFonts w:ascii="Times New Roman" w:hAnsi="Times New Roman" w:cs="Times New Roman"/>
@@ -23312,35 +22357,17 @@
           <w:sz w:val="24"/>
           <w:szCs w:val="24"/>
         </w:rPr>
-        <w:t xml:space="preserve">: Team </w:t>
-      </w:r>
-      <w:proofErr w:type="spellStart"/>
+        <w:t xml:space="preserve">: Team ProSphere’s Agile </w:t>
+      </w:r>
       <w:r>
         <w:rPr>
           <w:rFonts w:ascii="Times New Roman" w:hAnsi="Times New Roman" w:cs="Times New Roman"/>
           <w:sz w:val="24"/>
           <w:szCs w:val="24"/>
         </w:rPr>
-        <w:t>ProSphere’s</w:t>
-      </w:r>
-      <w:proofErr w:type="spellEnd"/>
-      <w:r>
-        <w:rPr>
-          <w:rFonts w:ascii="Times New Roman" w:hAnsi="Times New Roman" w:cs="Times New Roman"/>
-          <w:sz w:val="24"/>
-          <w:szCs w:val="24"/>
-        </w:rPr>
-        <w:t xml:space="preserve"> Agile </w:t>
-      </w:r>
-      <w:r>
-        <w:rPr>
-          <w:rFonts w:ascii="Times New Roman" w:hAnsi="Times New Roman" w:cs="Times New Roman"/>
-          <w:sz w:val="24"/>
-          <w:szCs w:val="24"/>
-        </w:rPr>
         <w:t>Methodology</w:t>
       </w:r>
-      <w:bookmarkEnd w:id="73"/>
+      <w:bookmarkEnd w:id="72"/>
     </w:p>
     <w:p>
       <w:pPr>
@@ -23399,15 +22426,7 @@
         <w:spacing w:before="120"/>
       </w:pPr>
       <w:r>
-        <w:t xml:space="preserve">Consistent with an </w:t>
-      </w:r>
-      <w:proofErr w:type="gramStart"/>
-      <w:r>
-        <w:t>Agile</w:t>
-      </w:r>
-      <w:proofErr w:type="gramEnd"/>
-      <w:r>
-        <w:t xml:space="preserve"> methodology, Team </w:t>
+        <w:t xml:space="preserve">Consistent with an Agile methodology, Team </w:t>
       </w:r>
       <w:r>
         <w:t xml:space="preserve">ProSphere </w:t>
@@ -24040,15 +23059,15 @@
       <w:pPr>
         <w:pStyle w:val="Heading3"/>
       </w:pPr>
-      <w:bookmarkStart w:id="74" w:name="_Toc403755905"/>
-      <w:bookmarkStart w:id="75" w:name="_Toc427135546"/>
-      <w:bookmarkStart w:id="76" w:name="_Toc462143749"/>
+      <w:bookmarkStart w:id="73" w:name="_Toc403755905"/>
+      <w:bookmarkStart w:id="74" w:name="_Toc427135546"/>
+      <w:bookmarkStart w:id="75" w:name="_Toc462143749"/>
       <w:r>
         <w:t>Tools, Programming Languages and Methods</w:t>
       </w:r>
+      <w:bookmarkEnd w:id="73"/>
       <w:bookmarkEnd w:id="74"/>
       <w:bookmarkEnd w:id="75"/>
-      <w:bookmarkEnd w:id="76"/>
     </w:p>
     <w:p>
       <w:pPr>
@@ -24478,19 +23497,11 @@
                 <w:rFonts w:ascii="Times New Roman"/>
               </w:rPr>
             </w:pPr>
-            <w:proofErr w:type="spellStart"/>
             <w:r>
               <w:rPr>
                 <w:rFonts w:ascii="Times New Roman"/>
               </w:rPr>
-              <w:t>Atlassian</w:t>
-            </w:r>
-            <w:proofErr w:type="spellEnd"/>
-            <w:r>
-              <w:rPr>
-                <w:rFonts w:ascii="Times New Roman"/>
-              </w:rPr>
-              <w:t xml:space="preserve"> JIRA</w:t>
+              <w:t>Atlassian JIRA</w:t>
             </w:r>
           </w:p>
         </w:tc>
@@ -24630,19 +23641,11 @@
                 <w:rFonts w:ascii="Times New Roman"/>
               </w:rPr>
             </w:pPr>
-            <w:proofErr w:type="spellStart"/>
             <w:r>
               <w:rPr>
                 <w:rFonts w:ascii="Times New Roman"/>
               </w:rPr>
-              <w:t>Atlassian</w:t>
-            </w:r>
-            <w:proofErr w:type="spellEnd"/>
-            <w:r>
-              <w:rPr>
-                <w:rFonts w:ascii="Times New Roman"/>
-              </w:rPr>
-              <w:t xml:space="preserve"> JIRA</w:t>
+              <w:t>Atlassian JIRA</w:t>
             </w:r>
           </w:p>
         </w:tc>
@@ -24802,15 +23805,15 @@
       <w:pPr>
         <w:pStyle w:val="Heading3"/>
       </w:pPr>
-      <w:bookmarkStart w:id="77" w:name="_Toc403755906"/>
-      <w:bookmarkStart w:id="78" w:name="_Toc427135547"/>
-      <w:bookmarkStart w:id="79" w:name="_Toc462143750"/>
+      <w:bookmarkStart w:id="76" w:name="_Toc403755906"/>
+      <w:bookmarkStart w:id="77" w:name="_Toc427135547"/>
+      <w:bookmarkStart w:id="78" w:name="_Toc462143750"/>
       <w:r>
         <w:t>Technical Standards, Policies, Procedures, and Guidelines</w:t>
       </w:r>
+      <w:bookmarkEnd w:id="76"/>
       <w:bookmarkEnd w:id="77"/>
       <w:bookmarkEnd w:id="78"/>
-      <w:bookmarkEnd w:id="79"/>
     </w:p>
     <w:p>
       <w:pPr>
@@ -24819,7 +23822,7 @@
       <w:r>
         <w:t>Deliverables for this project will follow any applicable specifications as published by VA. Standard Operating Procedures (SOPs) and VA-established guidelines for process and project management will be followed.</w:t>
       </w:r>
-      <w:bookmarkStart w:id="80" w:name="_Toc400010507"/>
+      <w:bookmarkStart w:id="79" w:name="_Toc400010507"/>
     </w:p>
     <w:p>
       <w:pPr>
@@ -24832,7 +23835,7 @@
           <w:sz w:val="20"/>
         </w:rPr>
       </w:pPr>
-      <w:bookmarkStart w:id="81" w:name="_Toc462143751"/>
+      <w:bookmarkStart w:id="80" w:name="_Toc462143751"/>
       <w:r>
         <w:rPr>
           <w:rStyle w:val="Heading2Char"/>
@@ -24840,8 +23843,8 @@
         </w:rPr>
         <w:t>Testing Support</w:t>
       </w:r>
+      <w:bookmarkEnd w:id="79"/>
       <w:bookmarkEnd w:id="80"/>
-      <w:bookmarkEnd w:id="81"/>
     </w:p>
     <w:p>
       <w:pPr>
@@ -24875,8 +23878,8 @@
           <w:b/>
         </w:rPr>
       </w:pPr>
-      <w:bookmarkStart w:id="82" w:name="_Toc400010508"/>
-      <w:bookmarkStart w:id="83" w:name="_Toc462143752"/>
+      <w:bookmarkStart w:id="81" w:name="_Toc400010508"/>
+      <w:bookmarkStart w:id="82" w:name="_Toc462143752"/>
       <w:r>
         <w:rPr>
           <w:rStyle w:val="Heading2Char"/>
@@ -24884,8 +23887,8 @@
         </w:rPr>
         <w:t>Product Component Test (Unit Testing)</w:t>
       </w:r>
+      <w:bookmarkEnd w:id="81"/>
       <w:bookmarkEnd w:id="82"/>
-      <w:bookmarkEnd w:id="83"/>
     </w:p>
     <w:p>
       <w:pPr>
@@ -24989,8 +23992,8 @@
           <w:sz w:val="20"/>
         </w:rPr>
       </w:pPr>
-      <w:bookmarkStart w:id="84" w:name="_Toc400010509"/>
-      <w:bookmarkStart w:id="85" w:name="_Toc462143753"/>
+      <w:bookmarkStart w:id="83" w:name="_Toc400010509"/>
+      <w:bookmarkStart w:id="84" w:name="_Toc462143753"/>
       <w:r>
         <w:rPr>
           <w:rStyle w:val="Heading2Char"/>
@@ -24998,8 +24001,8 @@
         </w:rPr>
         <w:t>System Testing</w:t>
       </w:r>
+      <w:bookmarkEnd w:id="83"/>
       <w:bookmarkEnd w:id="84"/>
-      <w:bookmarkEnd w:id="85"/>
       <w:r>
         <w:rPr>
           <w:rStyle w:val="CharAttribute60"/>
@@ -25505,7 +24508,7 @@
           <w:sz w:val="32"/>
         </w:rPr>
       </w:pPr>
-      <w:bookmarkStart w:id="86" w:name="_Toc462143754"/>
+      <w:bookmarkStart w:id="85" w:name="_Toc462143754"/>
       <w:r>
         <w:rPr>
           <w:rStyle w:val="CharAttribute32"/>
@@ -25514,7 +24517,7 @@
         </w:rPr>
         <w:t>User Acceptance Testing</w:t>
       </w:r>
-      <w:bookmarkEnd w:id="86"/>
+      <w:bookmarkEnd w:id="85"/>
     </w:p>
     <w:p>
       <w:pPr>
@@ -25759,29 +24762,7 @@
           <w:szCs w:val="22"/>
           <w:lang w:eastAsia="en-US"/>
         </w:rPr>
-        <w:t xml:space="preserve">When </w:t>
-      </w:r>
-      <w:proofErr w:type="gramStart"/>
-      <w:r>
-        <w:rPr>
-          <w:rFonts w:ascii="Times New Roman" w:eastAsia="Calibri"/>
-          <w:kern w:val="0"/>
-          <w:sz w:val="24"/>
-          <w:szCs w:val="22"/>
-          <w:lang w:eastAsia="en-US"/>
-        </w:rPr>
-        <w:t>Agile</w:t>
-      </w:r>
-      <w:proofErr w:type="gramEnd"/>
-      <w:r>
-        <w:rPr>
-          <w:rFonts w:ascii="Times New Roman" w:eastAsia="Calibri"/>
-          <w:kern w:val="0"/>
-          <w:sz w:val="24"/>
-          <w:szCs w:val="22"/>
-          <w:lang w:eastAsia="en-US"/>
-        </w:rPr>
-        <w:t xml:space="preserve"> teams are working on a product, it’s important for them and the Product Owner to have a mutual understanding of what it means when a User Story from the Product Backlog is done and make this as transparent as possible.</w:t>
+        <w:t>When Agile teams are working on a product, it’s important for them and the Product Owner to have a mutual understanding of what it means when a User Story from the Product Backlog is done and make this as transparent as possible.</w:t>
       </w:r>
       <w:r>
         <w:rPr>
@@ -26072,29 +25053,7 @@
           <w:szCs w:val="22"/>
           <w:lang w:eastAsia="en-US"/>
         </w:rPr>
-        <w:t xml:space="preserve">Pairing UAT with process-streamlining </w:t>
-      </w:r>
-      <w:proofErr w:type="gramStart"/>
-      <w:r>
-        <w:rPr>
-          <w:rFonts w:ascii="Times New Roman" w:eastAsia="Calibri"/>
-          <w:kern w:val="0"/>
-          <w:sz w:val="24"/>
-          <w:szCs w:val="22"/>
-          <w:lang w:eastAsia="en-US"/>
-        </w:rPr>
-        <w:t>Agile</w:t>
-      </w:r>
-      <w:proofErr w:type="gramEnd"/>
-      <w:r>
-        <w:rPr>
-          <w:rFonts w:ascii="Times New Roman" w:eastAsia="Calibri"/>
-          <w:kern w:val="0"/>
-          <w:sz w:val="24"/>
-          <w:szCs w:val="22"/>
-          <w:lang w:eastAsia="en-US"/>
-        </w:rPr>
-        <w:t xml:space="preserve"> development practices, will ensure that applications will be used effectively once deployed, and Agile promises to shorten the UAT process.</w:t>
+        <w:t>Pairing UAT with process-streamlining Agile development practices, will ensure that applications will be used effectively once deployed, and Agile promises to shorten the UAT process.</w:t>
       </w:r>
     </w:p>
     <w:p>
@@ -26139,9 +25098,9 @@
           <w:b/>
         </w:rPr>
       </w:pPr>
-      <w:bookmarkStart w:id="87" w:name="_Toc350864944"/>
-      <w:bookmarkStart w:id="88" w:name="_Toc400010510"/>
-      <w:bookmarkStart w:id="89" w:name="_Toc462143755"/>
+      <w:bookmarkStart w:id="86" w:name="_Toc350864944"/>
+      <w:bookmarkStart w:id="87" w:name="_Toc400010510"/>
+      <w:bookmarkStart w:id="88" w:name="_Toc462143755"/>
       <w:r>
         <w:rPr>
           <w:rStyle w:val="CharAttribute0"/>
@@ -26150,9 +25109,9 @@
         </w:rPr>
         <w:t>Work Breakdown Structure (WBS) and Schedule</w:t>
       </w:r>
+      <w:bookmarkEnd w:id="86"/>
       <w:bookmarkEnd w:id="87"/>
       <w:bookmarkEnd w:id="88"/>
-      <w:bookmarkEnd w:id="89"/>
     </w:p>
     <w:p>
       <w:pPr>
@@ -26230,7 +25189,7 @@
           <w:sz w:val="32"/>
         </w:rPr>
       </w:pPr>
-      <w:bookmarkStart w:id="90" w:name="_Toc462143756"/>
+      <w:bookmarkStart w:id="89" w:name="_Toc462143756"/>
       <w:r>
         <w:rPr>
           <w:rStyle w:val="CharAttribute3"/>
@@ -26242,7 +25201,7 @@
         <w:lastRenderedPageBreak/>
         <w:t>WBS</w:t>
       </w:r>
-      <w:bookmarkEnd w:id="90"/>
+      <w:bookmarkEnd w:id="89"/>
     </w:p>
     <w:p>
       <w:pPr>
@@ -30914,13 +29873,13 @@
       <w:pPr>
         <w:pStyle w:val="Heading2"/>
       </w:pPr>
-      <w:bookmarkStart w:id="91" w:name="_Schedule"/>
-      <w:bookmarkStart w:id="92" w:name="_Toc462143757"/>
+      <w:bookmarkStart w:id="90" w:name="_Schedule"/>
+      <w:bookmarkStart w:id="91" w:name="_Toc462143757"/>
+      <w:bookmarkEnd w:id="90"/>
+      <w:r>
+        <w:t>Schedule</w:t>
+      </w:r>
       <w:bookmarkEnd w:id="91"/>
-      <w:r>
-        <w:t>Schedule</w:t>
-      </w:r>
-      <w:bookmarkEnd w:id="92"/>
     </w:p>
     <w:p>
       <w:pPr>
@@ -30946,29 +29905,7 @@
           <w:szCs w:val="24"/>
           <w:lang w:eastAsia="en-US"/>
         </w:rPr>
-        <w:t xml:space="preserve">Team </w:t>
-      </w:r>
-      <w:proofErr w:type="spellStart"/>
-      <w:r>
-        <w:rPr>
-          <w:rFonts w:ascii="Times New Roman" w:eastAsia="Calibri"/>
-          <w:kern w:val="0"/>
-          <w:sz w:val="24"/>
-          <w:szCs w:val="24"/>
-          <w:lang w:eastAsia="en-US"/>
-        </w:rPr>
-        <w:t>ProSphere’s</w:t>
-      </w:r>
-      <w:proofErr w:type="spellEnd"/>
-      <w:r>
-        <w:rPr>
-          <w:rFonts w:ascii="Times New Roman" w:eastAsia="Calibri"/>
-          <w:kern w:val="0"/>
-          <w:sz w:val="24"/>
-          <w:szCs w:val="24"/>
-          <w:lang w:eastAsia="en-US"/>
-        </w:rPr>
-        <w:t xml:space="preserve"> Project Plan Schedule, presented in the Gantt chart, and was developed by deconstructing the major WBS detailed in the approach into subtasks that directly contribute to either task order deliverables or major events (Milestones).  Milestones and Deliverable dates were then set to correspond with the delivery dates established in the </w:t>
+        <w:t xml:space="preserve">Team ProSphere’s Project Plan Schedule, presented in the Gantt chart, and was developed by deconstructing the major WBS detailed in the approach into subtasks that directly contribute to either task order deliverables or major events (Milestones).  Milestones and Deliverable dates were then set to correspond with the delivery dates established in the </w:t>
       </w:r>
       <w:r>
         <w:rPr>
@@ -32475,21 +31412,38 @@
         <w:jc w:val="left"/>
         <w:rPr>
           <w:rFonts w:ascii="Times New Roman" w:eastAsia="Calibri"/>
-          <w:b/>
-          <w:kern w:val="0"/>
-          <w:sz w:val="24"/>
-          <w:szCs w:val="24"/>
-          <w:lang w:eastAsia="en-US"/>
-        </w:rPr>
-      </w:pPr>
-      <w:r>
+          <w:kern w:val="0"/>
+          <w:sz w:val="24"/>
+          <w:szCs w:val="24"/>
+          <w:lang w:eastAsia="en-US"/>
+        </w:rPr>
+      </w:pPr>
+    </w:p>
+    <w:p>
+      <w:pPr>
+        <w:widowControl/>
+        <w:wordWrap/>
+        <w:autoSpaceDE/>
+        <w:autoSpaceDN/>
+        <w:spacing w:before="120" w:after="120"/>
+        <w:jc w:val="left"/>
         <w:rPr>
           <w:rFonts w:ascii="Times New Roman" w:eastAsia="Calibri"/>
-          <w:noProof/>
-          <w:sz w:val="24"/>
-          <w:szCs w:val="24"/>
-        </w:rPr>
-        <w:object w:dxaOrig="102" w:dyaOrig="32">
+          <w:kern w:val="0"/>
+          <w:sz w:val="24"/>
+          <w:szCs w:val="24"/>
+          <w:lang w:eastAsia="en-US"/>
+        </w:rPr>
+      </w:pPr>
+      <w:r>
+        <w:rPr>
+          <w:rFonts w:ascii="Times New Roman" w:eastAsia="Calibri"/>
+          <w:kern w:val="0"/>
+          <w:sz w:val="24"/>
+          <w:szCs w:val="24"/>
+          <w:lang w:eastAsia="en-US"/>
+        </w:rPr>
+        <w:object w:dxaOrig="1551" w:dyaOrig="991">
           <v:shapetype id="_x0000_t75" coordsize="21600,21600" o:spt="75" o:preferrelative="t" path="m@4@5l@4@11@9@11@9@5xe" filled="f" stroked="f">
             <v:stroke joinstyle="miter"/>
             <v:formulas>
@@ -32509,24 +31463,21 @@
             <v:path o:extrusionok="f" gradientshapeok="t" o:connecttype="rect"/>
             <o:lock v:ext="edit" aspectratio="t"/>
           </v:shapetype>
-          <v:shape id="_x0000_s1027" type="#_x0000_t75" style="position:absolute;margin-left:0;margin-top:0;width:77pt;height:49.4pt;z-index:251668992;mso-position-horizontal:left;mso-position-horizontal-relative:text;mso-position-vertical-relative:text">
+          <v:shape id="_x0000_i1025" type="#_x0000_t75" style="width:77.25pt;height:49.5pt" o:ole="">
             <v:imagedata r:id="rId25" o:title=""/>
-            <w10:wrap type="square" side="right"/>
           </v:shape>
-          <o:OLEObject Type="Embed" ProgID="AcroExch.Document.11" ShapeID="_x0000_s1027" DrawAspect="Icon" ObjectID="_1543904100" r:id="rId26"/>
+          <o:OLEObject Type="Embed" ProgID="AcroExch.Document.11" ShapeID="_x0000_i1025" DrawAspect="Icon" ObjectID="_1544424396" r:id="rId26"/>
         </w:object>
       </w:r>
-      <w:r>
-        <w:rPr>
-          <w:rFonts w:ascii="Times New Roman" w:eastAsia="Calibri"/>
-          <w:kern w:val="0"/>
-          <w:sz w:val="24"/>
-          <w:szCs w:val="24"/>
-          <w:lang w:eastAsia="en-US"/>
-        </w:rPr>
-        <w:br w:type="textWrapping" w:clear="all"/>
-      </w:r>
-      <w:r>
+    </w:p>
+    <w:p>
+      <w:pPr>
+        <w:widowControl/>
+        <w:wordWrap/>
+        <w:autoSpaceDE/>
+        <w:autoSpaceDN/>
+        <w:spacing w:before="120" w:after="120"/>
+        <w:jc w:val="left"/>
         <w:rPr>
           <w:rFonts w:ascii="Times New Roman" w:eastAsia="Calibri"/>
           <w:b/>
@@ -32535,7 +31486,18 @@
           <w:szCs w:val="24"/>
           <w:lang w:eastAsia="en-US"/>
         </w:rPr>
-        <w:t>Figure 11</w:t>
+      </w:pPr>
+      <w:bookmarkStart w:id="92" w:name="_GoBack"/>
+      <w:bookmarkEnd w:id="92"/>
+      <w:r>
+        <w:rPr>
+          <w:rFonts w:ascii="Times New Roman" w:eastAsia="Calibri"/>
+          <w:kern w:val="0"/>
+          <w:sz w:val="24"/>
+          <w:szCs w:val="24"/>
+          <w:lang w:eastAsia="en-US"/>
+        </w:rPr>
+        <w:br w:type="textWrapping" w:clear="all"/>
       </w:r>
       <w:r>
         <w:rPr>
@@ -32546,7 +31508,7 @@
           <w:szCs w:val="24"/>
           <w:lang w:eastAsia="en-US"/>
         </w:rPr>
-        <w:t>A</w:t>
+        <w:t>Figure 11</w:t>
       </w:r>
       <w:r>
         <w:rPr>
@@ -32557,7 +31519,7 @@
           <w:szCs w:val="24"/>
           <w:lang w:eastAsia="en-US"/>
         </w:rPr>
-        <w:t xml:space="preserve">: </w:t>
+        <w:t>A</w:t>
       </w:r>
       <w:r>
         <w:rPr>
@@ -32568,7 +31530,7 @@
           <w:szCs w:val="24"/>
           <w:lang w:eastAsia="en-US"/>
         </w:rPr>
-        <w:t>BCDSS</w:t>
+        <w:t xml:space="preserve">: </w:t>
       </w:r>
       <w:r>
         <w:rPr>
@@ -32579,7 +31541,7 @@
           <w:szCs w:val="24"/>
           <w:lang w:eastAsia="en-US"/>
         </w:rPr>
-        <w:t xml:space="preserve"> Modified Project Schedule to </w:t>
+        <w:t>BCDSS</w:t>
       </w:r>
       <w:r>
         <w:rPr>
@@ -32590,7 +31552,7 @@
           <w:szCs w:val="24"/>
           <w:lang w:eastAsia="en-US"/>
         </w:rPr>
-        <w:t>11</w:t>
+        <w:t xml:space="preserve"> Modified Project Schedule to </w:t>
       </w:r>
       <w:r>
         <w:rPr>
@@ -32601,7 +31563,7 @@
           <w:szCs w:val="24"/>
           <w:lang w:eastAsia="en-US"/>
         </w:rPr>
-        <w:t>/</w:t>
+        <w:t>12</w:t>
       </w:r>
       <w:r>
         <w:rPr>
@@ -32612,7 +31574,29 @@
           <w:szCs w:val="24"/>
           <w:lang w:eastAsia="en-US"/>
         </w:rPr>
-        <w:t>25</w:t>
+        <w:t>/</w:t>
+      </w:r>
+      <w:r>
+        <w:rPr>
+          <w:rFonts w:ascii="Times New Roman" w:eastAsia="Calibri"/>
+          <w:b/>
+          <w:kern w:val="0"/>
+          <w:sz w:val="24"/>
+          <w:szCs w:val="24"/>
+          <w:lang w:eastAsia="en-US"/>
+        </w:rPr>
+        <w:t>2</w:t>
+      </w:r>
+      <w:r>
+        <w:rPr>
+          <w:rFonts w:ascii="Times New Roman" w:eastAsia="Calibri"/>
+          <w:b/>
+          <w:kern w:val="0"/>
+          <w:sz w:val="24"/>
+          <w:szCs w:val="24"/>
+          <w:lang w:eastAsia="en-US"/>
+        </w:rPr>
+        <w:t>7</w:t>
       </w:r>
       <w:r>
         <w:rPr>
@@ -32842,6 +31826,7 @@
       <w:bookmarkStart w:id="97" w:name="_Toc462143759"/>
       <w:bookmarkEnd w:id="96"/>
       <w:r>
+        <w:lastRenderedPageBreak/>
         <w:t>Project Deliverables</w:t>
       </w:r>
       <w:bookmarkEnd w:id="97"/>
@@ -32865,18 +31850,7 @@
           <w:szCs w:val="22"/>
           <w:lang w:eastAsia="en-US"/>
         </w:rPr>
-        <w:t>Critical project deliverables and their respective dates are maintained and tracked in the Project Sched</w:t>
-      </w:r>
-      <w:r>
-        <w:rPr>
-          <w:rFonts w:ascii="Times New Roman" w:eastAsia="Calibri"/>
-          <w:kern w:val="0"/>
-          <w:sz w:val="24"/>
-          <w:szCs w:val="22"/>
-          <w:lang w:eastAsia="en-US"/>
-        </w:rPr>
-        <w:lastRenderedPageBreak/>
-        <w:t>ule</w:t>
+        <w:t>Critical project deliverables and their respective dates are maintained and tracked in the Project Schedule</w:t>
       </w:r>
       <w:r>
         <w:rPr>
@@ -33243,27 +32217,7 @@
                 <w:kern w:val="0"/>
                 <w:lang w:eastAsia="en-US"/>
               </w:rPr>
-              <w:t xml:space="preserve">Due October 27, 2015 and updated monthly thereafter throughout the </w:t>
-            </w:r>
-            <w:proofErr w:type="spellStart"/>
-            <w:r>
-              <w:rPr>
-                <w:rFonts w:ascii="Times New Roman" w:eastAsia="MS PGothic"/>
-                <w:color w:val="000000" w:themeColor="dark1"/>
-                <w:kern w:val="0"/>
-                <w:lang w:eastAsia="en-US"/>
-              </w:rPr>
-              <w:t>PoP</w:t>
-            </w:r>
-            <w:proofErr w:type="spellEnd"/>
-            <w:r>
-              <w:rPr>
-                <w:rFonts w:ascii="Times New Roman" w:eastAsia="MS PGothic"/>
-                <w:color w:val="000000" w:themeColor="dark1"/>
-                <w:kern w:val="0"/>
-                <w:lang w:eastAsia="en-US"/>
-              </w:rPr>
-              <w:t>.</w:t>
+              <w:t>Due October 27, 2015 and updated monthly thereafter throughout the PoP.</w:t>
             </w:r>
           </w:p>
         </w:tc>
@@ -35208,6 +34162,7 @@
                 <w:kern w:val="0"/>
                 <w:lang w:eastAsia="en-US"/>
               </w:rPr>
+              <w:lastRenderedPageBreak/>
               <w:t>00031AB</w:t>
             </w:r>
           </w:p>
@@ -35341,7 +34296,6 @@
                 <w:kern w:val="0"/>
                 <w:lang w:eastAsia="en-US"/>
               </w:rPr>
-              <w:lastRenderedPageBreak/>
               <w:t>00031AC</w:t>
             </w:r>
           </w:p>
@@ -38126,23 +37080,13 @@
               </w:rPr>
               <w:t xml:space="preserve"> </w:t>
             </w:r>
-            <w:proofErr w:type="spellStart"/>
             <w:r>
               <w:rPr>
                 <w:rStyle w:val="CharAttribute10"/>
                 <w:rFonts w:eastAsia="Batang"/>
                 <w:sz w:val="20"/>
               </w:rPr>
-              <w:t>Tinamarie</w:t>
-            </w:r>
-            <w:proofErr w:type="spellEnd"/>
-            <w:r>
-              <w:rPr>
-                <w:rStyle w:val="CharAttribute10"/>
-                <w:rFonts w:eastAsia="Batang"/>
-                <w:sz w:val="20"/>
-              </w:rPr>
-              <w:t xml:space="preserve"> Giraud</w:t>
+              <w:t>Tinamarie Giraud</w:t>
             </w:r>
           </w:p>
         </w:tc>
@@ -39109,25 +38053,14 @@
                 <w:lang w:eastAsia="en-US"/>
               </w:rPr>
             </w:pPr>
-            <w:proofErr w:type="spellStart"/>
-            <w:r>
-              <w:rPr>
-                <w:rFonts w:ascii="Times New Roman" w:eastAsia="Times New Roman"/>
-                <w:color w:val="000000"/>
-                <w:kern w:val="0"/>
-                <w:lang w:eastAsia="en-US"/>
-              </w:rPr>
-              <w:t>Avi</w:t>
-            </w:r>
-            <w:proofErr w:type="spellEnd"/>
-            <w:r>
-              <w:rPr>
-                <w:rFonts w:ascii="Times New Roman" w:eastAsia="Times New Roman"/>
-                <w:color w:val="000000"/>
-                <w:kern w:val="0"/>
-                <w:lang w:eastAsia="en-US"/>
-              </w:rPr>
-              <w:t xml:space="preserve"> E. Moses</w:t>
+            <w:r>
+              <w:rPr>
+                <w:rFonts w:ascii="Times New Roman" w:eastAsia="Times New Roman"/>
+                <w:color w:val="000000"/>
+                <w:kern w:val="0"/>
+                <w:lang w:eastAsia="en-US"/>
+              </w:rPr>
+              <w:t>Avi E. Moses</w:t>
             </w:r>
           </w:p>
         </w:tc>
@@ -40462,15 +39395,7 @@
         </w:numPr>
       </w:pPr>
       <w:r>
-        <w:t xml:space="preserve">Report same week to </w:t>
-      </w:r>
-      <w:proofErr w:type="spellStart"/>
-      <w:r>
-        <w:t>Mgmt</w:t>
-      </w:r>
-      <w:proofErr w:type="spellEnd"/>
-      <w:r>
-        <w:t xml:space="preserve"> (VA PM/ Director)</w:t>
+        <w:t>Report same week to Mgmt (VA PM/ Director)</w:t>
       </w:r>
     </w:p>
     <w:p>
@@ -40531,15 +39456,7 @@
         </w:numPr>
       </w:pPr>
       <w:r>
-        <w:t xml:space="preserve">Report same week to </w:t>
-      </w:r>
-      <w:proofErr w:type="spellStart"/>
-      <w:r>
-        <w:t>Mgmt</w:t>
-      </w:r>
-      <w:proofErr w:type="spellEnd"/>
-      <w:r>
-        <w:t xml:space="preserve"> (VA PM/ Director)</w:t>
+        <w:t>Report same week to Mgmt (VA PM/ Director)</w:t>
       </w:r>
     </w:p>
     <w:p>
@@ -40614,15 +39531,7 @@
         </w:numPr>
       </w:pPr>
       <w:r>
-        <w:t xml:space="preserve">Report same Month to </w:t>
-      </w:r>
-      <w:proofErr w:type="spellStart"/>
-      <w:r>
-        <w:t>Mgmt</w:t>
-      </w:r>
-      <w:proofErr w:type="spellEnd"/>
-      <w:r>
-        <w:t xml:space="preserve"> ( VA PM/ COR)</w:t>
+        <w:t>Report same Month to Mgmt ( VA PM/ COR)</w:t>
       </w:r>
     </w:p>
     <w:p>
@@ -42931,7 +41840,6 @@
                 <w:szCs w:val="20"/>
               </w:rPr>
             </w:pPr>
-            <w:proofErr w:type="spellStart"/>
             <w:r>
               <w:rPr>
                 <w:color w:val="000000" w:themeColor="text1"/>
@@ -42980,7 +41888,6 @@
               </w:rPr>
               <w:t>s</w:t>
             </w:r>
-            <w:proofErr w:type="spellEnd"/>
             <w:r>
               <w:rPr>
                 <w:color w:val="000000" w:themeColor="text1"/>
@@ -43319,25 +42226,14 @@
                 <w:lang w:eastAsia="en-US"/>
               </w:rPr>
             </w:pPr>
-            <w:proofErr w:type="spellStart"/>
-            <w:r>
-              <w:rPr>
-                <w:rFonts w:ascii="Times New Roman" w:eastAsia="Times New Roman"/>
-                <w:color w:val="000000"/>
-                <w:kern w:val="0"/>
-                <w:lang w:eastAsia="en-US"/>
-              </w:rPr>
-              <w:t>Tinamarie</w:t>
-            </w:r>
-            <w:proofErr w:type="spellEnd"/>
-            <w:r>
-              <w:rPr>
-                <w:rFonts w:ascii="Times New Roman" w:eastAsia="Times New Roman"/>
-                <w:color w:val="000000"/>
-                <w:kern w:val="0"/>
-                <w:lang w:eastAsia="en-US"/>
-              </w:rPr>
-              <w:t xml:space="preserve"> Giraud</w:t>
+            <w:r>
+              <w:rPr>
+                <w:rFonts w:ascii="Times New Roman" w:eastAsia="Times New Roman"/>
+                <w:color w:val="000000"/>
+                <w:kern w:val="0"/>
+                <w:lang w:eastAsia="en-US"/>
+              </w:rPr>
+              <w:t>Tinamarie Giraud</w:t>
             </w:r>
           </w:p>
         </w:tc>
@@ -44088,25 +42984,14 @@
                 <w:lang w:eastAsia="en-US"/>
               </w:rPr>
             </w:pPr>
-            <w:proofErr w:type="spellStart"/>
-            <w:r>
-              <w:rPr>
-                <w:rFonts w:ascii="Times New Roman" w:eastAsia="Times New Roman"/>
-                <w:color w:val="000000"/>
-                <w:kern w:val="0"/>
-                <w:lang w:eastAsia="en-US"/>
-              </w:rPr>
-              <w:t>Avi</w:t>
-            </w:r>
-            <w:proofErr w:type="spellEnd"/>
-            <w:r>
-              <w:rPr>
-                <w:rFonts w:ascii="Times New Roman" w:eastAsia="Times New Roman"/>
-                <w:color w:val="000000"/>
-                <w:kern w:val="0"/>
-                <w:lang w:eastAsia="en-US"/>
-              </w:rPr>
-              <w:t xml:space="preserve"> E. Moses</w:t>
+            <w:r>
+              <w:rPr>
+                <w:rFonts w:ascii="Times New Roman" w:eastAsia="Times New Roman"/>
+                <w:color w:val="000000"/>
+                <w:kern w:val="0"/>
+                <w:lang w:eastAsia="en-US"/>
+              </w:rPr>
+              <w:t>Avi E. Moses</w:t>
             </w:r>
           </w:p>
         </w:tc>
@@ -45448,19 +44333,19 @@
           <w:i w:val="0"/>
           <w:color w:val="auto"/>
         </w:rPr>
-        <w:t>/</w:t>
-      </w:r>
-      <w:proofErr w:type="spellStart"/>
-      <w:r>
+        <w:t>/es/ in the signature block provided that a separate digitally signed e-mail indicating the signer’s approval is provided and kept with the document</w:t>
+      </w:r>
+    </w:p>
+    <w:p>
+      <w:pPr>
+        <w:pStyle w:val="BodyText"/>
         <w:rPr>
           <w:rStyle w:val="CharAttribute3"/>
           <w:rFonts w:eastAsia="Batang"/>
           <w:i w:val="0"/>
           <w:color w:val="auto"/>
         </w:rPr>
-        <w:t>es</w:t>
-      </w:r>
-      <w:proofErr w:type="spellEnd"/>
+      </w:pPr>
       <w:r>
         <w:rPr>
           <w:rStyle w:val="CharAttribute3"/>
@@ -45468,26 +44353,6 @@
           <w:i w:val="0"/>
           <w:color w:val="auto"/>
         </w:rPr>
-        <w:t>/ in the signature block provided that a separate digitally signed e-mail indicating the signer’s approval is provided and kept with the document</w:t>
-      </w:r>
-    </w:p>
-    <w:p>
-      <w:pPr>
-        <w:pStyle w:val="BodyText"/>
-        <w:rPr>
-          <w:rStyle w:val="CharAttribute3"/>
-          <w:rFonts w:eastAsia="Batang"/>
-          <w:i w:val="0"/>
-          <w:color w:val="auto"/>
-        </w:rPr>
-      </w:pPr>
-      <w:r>
-        <w:rPr>
-          <w:rStyle w:val="CharAttribute3"/>
-          <w:rFonts w:eastAsia="Batang"/>
-          <w:i w:val="0"/>
-          <w:color w:val="auto"/>
-        </w:rPr>
         <w:t>The following members of the governing Integrated Project Team (IPT) are required to sign. Please annotate signature blocks accordingly.</w:t>
       </w:r>
     </w:p>
@@ -45536,7 +44401,7 @@
           <w:noProof/>
           <w:szCs w:val="24"/>
         </w:rPr>
-        <w:t>December 22, 2016</w:t>
+        <w:t>December 28, 2016</w:t>
       </w:r>
       <w:r>
         <w:rPr>
@@ -45842,7 +44707,7 @@
       <w:rPr>
         <w:noProof/>
       </w:rPr>
-      <w:t>iv</w:t>
+      <w:t>i</w:t>
     </w:r>
     <w:r>
       <w:rPr>
@@ -45855,19 +44720,7 @@
         <w:noProof/>
       </w:rPr>
       <w:tab/>
-      <w:t xml:space="preserve"> </w:t>
-    </w:r>
-    <w:r>
-      <w:rPr>
-        <w:noProof/>
-      </w:rPr>
-      <w:t xml:space="preserve">December </w:t>
-    </w:r>
-    <w:r>
-      <w:rPr>
-        <w:noProof/>
-      </w:rPr>
-      <w:t>2016</w:t>
+      <w:t xml:space="preserve"> December 2016</w:t>
     </w:r>
   </w:p>
 </w:ftr>
@@ -45906,7 +44759,7 @@
       <w:rPr>
         <w:noProof/>
       </w:rPr>
-      <w:t>17</w:t>
+      <w:t>37</w:t>
     </w:r>
     <w:r>
       <w:rPr>
@@ -45919,19 +44772,7 @@
         <w:noProof/>
       </w:rPr>
       <w:tab/>
-      <w:t xml:space="preserve"> </w:t>
-    </w:r>
-    <w:r>
-      <w:rPr>
-        <w:noProof/>
-      </w:rPr>
-      <w:t xml:space="preserve">December </w:t>
-    </w:r>
-    <w:r>
-      <w:rPr>
-        <w:noProof/>
-      </w:rPr>
-      <w:t xml:space="preserve">2016 </w:t>
+      <w:t xml:space="preserve"> December 2016 </w:t>
     </w:r>
   </w:p>
 </w:ftr>
@@ -52076,7 +50917,7 @@
 </file>
 
 <file path=customXml/itemProps1.xml><?xml version="1.0" encoding="utf-8"?>
-<ds:datastoreItem xmlns:ds="http://schemas.openxmlformats.org/officeDocument/2006/customXml" ds:itemID="{432AC35E-B71E-417B-888B-7CD8460F324C}">
+<ds:datastoreItem xmlns:ds="http://schemas.openxmlformats.org/officeDocument/2006/customXml" ds:itemID="{AC55421B-FE10-4C87-B1E1-90F3B7DC5596}">
   <ds:schemaRefs>
     <ds:schemaRef ds:uri="http://schemas.openxmlformats.org/officeDocument/2006/bibliography"/>
   </ds:schemaRefs>

</xml_diff>